<commit_message>
Lab 5 stuff and reformatting LaTeX in lecture 5 notes
</commit_message>
<xml_diff>
--- a/Labs/Lab05/PM592_Lab5.docx
+++ b/Labs/Lab05/PM592_Lab5.docx
@@ -1,6 +1,6 @@
 
 <file path=word/document.xml><?xml version="1.0" encoding="utf-8"?>
-<w:document xmlns:wpc="http://schemas.microsoft.com/office/word/2010/wordprocessingCanvas" xmlns:cx="http://schemas.microsoft.com/office/drawing/2014/chartex" xmlns:cx1="http://schemas.microsoft.com/office/drawing/2015/9/8/chartex" xmlns:cx2="http://schemas.microsoft.com/office/drawing/2015/10/21/chartex" xmlns:cx3="http://schemas.microsoft.com/office/drawing/2016/5/9/chartex" xmlns:cx4="http://schemas.microsoft.com/office/drawing/2016/5/10/chartex" xmlns:cx5="http://schemas.microsoft.com/office/drawing/2016/5/11/chartex" xmlns:cx6="http://schemas.microsoft.com/office/drawing/2016/5/12/chartex" xmlns:cx7="http://schemas.microsoft.com/office/drawing/2016/5/13/chartex" xmlns:cx8="http://schemas.microsoft.com/office/drawing/2016/5/14/chartex" xmlns:mc="http://schemas.openxmlformats.org/markup-compatibility/2006" xmlns:aink="http://schemas.microsoft.com/office/drawing/2016/ink" xmlns:am3d="http://schemas.microsoft.com/office/drawing/2017/model3d" xmlns:o="urn:schemas-microsoft-com:office:office" xmlns:oel="http://schemas.microsoft.com/office/2019/extlst" xmlns:r="http://schemas.openxmlformats.org/officeDocument/2006/relationships" xmlns:m="http://schemas.openxmlformats.org/officeDocument/2006/math" xmlns:v="urn:schemas-microsoft-com:vml" xmlns:wp14="http://schemas.microsoft.com/office/word/2010/wordprocessingDrawing" xmlns:wp="http://schemas.openxmlformats.org/drawingml/2006/wordprocessingDrawing" xmlns:w10="urn:schemas-microsoft-com:office:word" xmlns:w="http://schemas.openxmlformats.org/wordprocessingml/2006/main" xmlns:w14="http://schemas.microsoft.com/office/word/2010/wordml" xmlns:w15="http://schemas.microsoft.com/office/word/2012/wordml" xmlns:w16cex="http://schemas.microsoft.com/office/word/2018/wordml/cex" xmlns:w16cid="http://schemas.microsoft.com/office/word/2016/wordml/cid" xmlns:w16="http://schemas.microsoft.com/office/word/2018/wordml" xmlns:w16sdtdh="http://schemas.microsoft.com/office/word/2020/wordml/sdtdatahash" xmlns:w16se="http://schemas.microsoft.com/office/word/2015/wordml/symex" xmlns:wpg="http://schemas.microsoft.com/office/word/2010/wordprocessingGroup" xmlns:wpi="http://schemas.microsoft.com/office/word/2010/wordprocessingInk" xmlns:wne="http://schemas.microsoft.com/office/word/2006/wordml" xmlns:wps="http://schemas.microsoft.com/office/word/2010/wordprocessingShape" mc:Ignorable="w14 w15 w16se w16cid w16 w16cex w16sdtdh wp14">
+<w:document xmlns:wpc="http://schemas.microsoft.com/office/word/2010/wordprocessingCanvas" xmlns:cx="http://schemas.microsoft.com/office/drawing/2014/chartex" xmlns:cx1="http://schemas.microsoft.com/office/drawing/2015/9/8/chartex" xmlns:cx2="http://schemas.microsoft.com/office/drawing/2015/10/21/chartex" xmlns:cx3="http://schemas.microsoft.com/office/drawing/2016/5/9/chartex" xmlns:cx4="http://schemas.microsoft.com/office/drawing/2016/5/10/chartex" xmlns:cx5="http://schemas.microsoft.com/office/drawing/2016/5/11/chartex" xmlns:cx6="http://schemas.microsoft.com/office/drawing/2016/5/12/chartex" xmlns:cx7="http://schemas.microsoft.com/office/drawing/2016/5/13/chartex" xmlns:cx8="http://schemas.microsoft.com/office/drawing/2016/5/14/chartex" xmlns:mc="http://schemas.openxmlformats.org/markup-compatibility/2006" xmlns:aink="http://schemas.microsoft.com/office/drawing/2016/ink" xmlns:am3d="http://schemas.microsoft.com/office/drawing/2017/model3d" xmlns:o="urn:schemas-microsoft-com:office:office" xmlns:r="http://schemas.openxmlformats.org/officeDocument/2006/relationships" xmlns:m="http://schemas.openxmlformats.org/officeDocument/2006/math" xmlns:v="urn:schemas-microsoft-com:vml" xmlns:wp14="http://schemas.microsoft.com/office/word/2010/wordprocessingDrawing" xmlns:wp="http://schemas.openxmlformats.org/drawingml/2006/wordprocessingDrawing" xmlns:w10="urn:schemas-microsoft-com:office:word" xmlns:w="http://schemas.openxmlformats.org/wordprocessingml/2006/main" xmlns:w14="http://schemas.microsoft.com/office/word/2010/wordml" xmlns:w15="http://schemas.microsoft.com/office/word/2012/wordml" xmlns:w16cex="http://schemas.microsoft.com/office/word/2018/wordml/cex" xmlns:w16cid="http://schemas.microsoft.com/office/word/2016/wordml/cid" xmlns:w16="http://schemas.microsoft.com/office/word/2018/wordml" xmlns:w16se="http://schemas.microsoft.com/office/word/2015/wordml/symex" xmlns:wpg="http://schemas.microsoft.com/office/word/2010/wordprocessingGroup" xmlns:wpi="http://schemas.microsoft.com/office/word/2010/wordprocessingInk" xmlns:wne="http://schemas.microsoft.com/office/word/2006/wordml" xmlns:wps="http://schemas.microsoft.com/office/word/2010/wordprocessingShape" mc:Ignorable="w14 w15 w16se w16cid w16 w16cex wp14">
   <w:body>
     <w:tbl>
       <w:tblPr>
@@ -10,7 +10,7 @@
       </w:tblPr>
       <w:tblGrid>
         <w:gridCol w:w="6254"/>
-        <w:gridCol w:w="277"/>
+        <w:gridCol w:w="236"/>
         <w:gridCol w:w="986"/>
         <w:gridCol w:w="1921"/>
       </w:tblGrid>
@@ -278,21 +278,7 @@
         <w:rPr>
           <w:rFonts w:asciiTheme="minorHAnsi" w:hAnsiTheme="minorHAnsi" w:cstheme="minorHAnsi"/>
         </w:rPr>
-        <w:t xml:space="preserve">Sums of </w:t>
-      </w:r>
-      <w:proofErr w:type="gramStart"/>
-      <w:r>
-        <w:rPr>
-          <w:rFonts w:asciiTheme="minorHAnsi" w:hAnsiTheme="minorHAnsi" w:cstheme="minorHAnsi"/>
-        </w:rPr>
-        <w:t>Squares</w:t>
-      </w:r>
-      <w:proofErr w:type="gramEnd"/>
-      <w:r>
-        <w:rPr>
-          <w:rFonts w:asciiTheme="minorHAnsi" w:hAnsiTheme="minorHAnsi" w:cstheme="minorHAnsi"/>
-        </w:rPr>
-        <w:t xml:space="preserve"> Types</w:t>
+        <w:t>Sums of Squares Types</w:t>
       </w:r>
     </w:p>
     <w:p>
@@ -536,23 +522,28 @@
         <w:pStyle w:val="Code"/>
       </w:pPr>
       <w:r>
-        <w:t xml:space="preserve">            </w:t>
-      </w:r>
-      <w:proofErr w:type="spellStart"/>
-      <w:r>
-        <w:t>Df</w:t>
-      </w:r>
-      <w:proofErr w:type="spellEnd"/>
-      <w:r>
-        <w:t xml:space="preserve">    Sum </w:t>
-      </w:r>
+        <w:t xml:space="preserve">            Df    Sum </w:t>
+      </w:r>
+      <w:proofErr w:type="spellStart"/>
       <w:proofErr w:type="gramStart"/>
       <w:r>
-        <w:t>Sq  Mean</w:t>
+        <w:t>Sq</w:t>
+      </w:r>
+      <w:proofErr w:type="spellEnd"/>
+      <w:r>
+        <w:t xml:space="preserve">  Mean</w:t>
       </w:r>
       <w:proofErr w:type="gramEnd"/>
       <w:r>
-        <w:t xml:space="preserve"> Sq F value    </w:t>
+        <w:t xml:space="preserve"> </w:t>
+      </w:r>
+      <w:proofErr w:type="spellStart"/>
+      <w:r>
+        <w:t>Sq</w:t>
+      </w:r>
+      <w:proofErr w:type="spellEnd"/>
+      <w:r>
+        <w:t xml:space="preserve"> F value    </w:t>
       </w:r>
       <w:proofErr w:type="spellStart"/>
       <w:r>
@@ -747,15 +738,7 @@
       </w:r>
       <w:proofErr w:type="spellEnd"/>
       <w:r>
-        <w:t xml:space="preserve">      </w:t>
-      </w:r>
-      <w:proofErr w:type="spellStart"/>
-      <w:r>
-        <w:t>Df</w:t>
-      </w:r>
-      <w:proofErr w:type="spellEnd"/>
-      <w:r>
-        <w:t xml:space="preserve">     </w:t>
+        <w:t xml:space="preserve">      Df     </w:t>
       </w:r>
       <w:proofErr w:type="spellStart"/>
       <w:r>
@@ -797,7 +780,15 @@
         <w:pStyle w:val="Code"/>
       </w:pPr>
       <w:r>
-        <w:t xml:space="preserve">  &lt;chr&gt;     &lt;int&gt;      &lt;</w:t>
+        <w:t xml:space="preserve">  &lt;</w:t>
+      </w:r>
+      <w:proofErr w:type="spellStart"/>
+      <w:r>
+        <w:t>chr</w:t>
+      </w:r>
+      <w:proofErr w:type="spellEnd"/>
+      <w:r>
+        <w:t>&gt;     &lt;int&gt;      &lt;</w:t>
       </w:r>
       <w:proofErr w:type="spellStart"/>
       <w:r>
@@ -1118,23 +1109,23 @@
         <w:pStyle w:val="Code"/>
       </w:pPr>
       <w:r>
-        <w:t xml:space="preserve">               </w:t>
-      </w:r>
-      <w:proofErr w:type="spellStart"/>
-      <w:r>
-        <w:t>Df</w:t>
-      </w:r>
-      <w:proofErr w:type="spellEnd"/>
-      <w:r>
-        <w:t xml:space="preserve">    Sum Sq Mean Sq F </w:t>
-      </w:r>
-      <w:proofErr w:type="gramStart"/>
-      <w:r>
-        <w:t>value</w:t>
-      </w:r>
-      <w:proofErr w:type="gramEnd"/>
-      <w:r>
-        <w:t xml:space="preserve">    </w:t>
+        <w:t xml:space="preserve">               Df    Sum </w:t>
+      </w:r>
+      <w:proofErr w:type="spellStart"/>
+      <w:r>
+        <w:t>Sq</w:t>
+      </w:r>
+      <w:proofErr w:type="spellEnd"/>
+      <w:r>
+        <w:t xml:space="preserve"> Mean </w:t>
+      </w:r>
+      <w:proofErr w:type="spellStart"/>
+      <w:r>
+        <w:t>Sq</w:t>
+      </w:r>
+      <w:proofErr w:type="spellEnd"/>
+      <w:r>
+        <w:t xml:space="preserve"> F value    </w:t>
       </w:r>
       <w:proofErr w:type="spellStart"/>
       <w:r>
@@ -1746,23 +1737,23 @@
         <w:pStyle w:val="Code"/>
       </w:pPr>
       <w:r>
-        <w:t xml:space="preserve">              </w:t>
-      </w:r>
-      <w:proofErr w:type="spellStart"/>
-      <w:r>
-        <w:t>Df</w:t>
-      </w:r>
-      <w:proofErr w:type="spellEnd"/>
-      <w:r>
-        <w:t xml:space="preserve">    Sum Sq Mean Sq F </w:t>
-      </w:r>
-      <w:proofErr w:type="gramStart"/>
-      <w:r>
-        <w:t>value</w:t>
-      </w:r>
-      <w:proofErr w:type="gramEnd"/>
-      <w:r>
-        <w:t xml:space="preserve">   </w:t>
+        <w:t xml:space="preserve">              Df    Sum </w:t>
+      </w:r>
+      <w:proofErr w:type="spellStart"/>
+      <w:r>
+        <w:t>Sq</w:t>
+      </w:r>
+      <w:proofErr w:type="spellEnd"/>
+      <w:r>
+        <w:t xml:space="preserve"> Mean </w:t>
+      </w:r>
+      <w:proofErr w:type="spellStart"/>
+      <w:r>
+        <w:t>Sq</w:t>
+      </w:r>
+      <w:proofErr w:type="spellEnd"/>
+      <w:r>
+        <w:t xml:space="preserve"> F value   </w:t>
       </w:r>
       <w:proofErr w:type="spellStart"/>
       <w:r>
@@ -1840,13 +1831,8 @@
       </w:r>
       <w:proofErr w:type="spellEnd"/>
       <w:r>
-        <w:t xml:space="preserve"> deleted due to </w:t>
-      </w:r>
-      <w:proofErr w:type="gramStart"/>
-      <w:r>
-        <w:t>missingness</w:t>
-      </w:r>
-      <w:proofErr w:type="gramEnd"/>
+        <w:t xml:space="preserve"> deleted due to missingness</w:t>
+      </w:r>
     </w:p>
     <w:p>
       <w:pPr>
@@ -2658,25 +2644,7 @@
           <w:b/>
           <w:bCs/>
         </w:rPr>
-        <w:t xml:space="preserve">Sums of </w:t>
-      </w:r>
-      <w:proofErr w:type="gramStart"/>
-      <w:r>
-        <w:rPr>
-          <w:rFonts w:asciiTheme="minorHAnsi" w:hAnsiTheme="minorHAnsi" w:cstheme="minorHAnsi"/>
-          <w:b/>
-          <w:bCs/>
-        </w:rPr>
-        <w:t>Squares</w:t>
-      </w:r>
-      <w:proofErr w:type="gramEnd"/>
-      <w:r>
-        <w:rPr>
-          <w:rFonts w:asciiTheme="minorHAnsi" w:hAnsiTheme="minorHAnsi" w:cstheme="minorHAnsi"/>
-          <w:b/>
-          <w:bCs/>
-        </w:rPr>
-        <w:t xml:space="preserve"> Types</w:t>
+        <w:t>Sums of Squares Types</w:t>
       </w:r>
     </w:p>
     <w:p>
@@ -2738,16 +2706,8 @@
         <w:rPr>
           <w:rFonts w:asciiTheme="minorHAnsi" w:hAnsiTheme="minorHAnsi" w:cstheme="minorHAnsi"/>
         </w:rPr>
-        <w:t xml:space="preserve">The types of sums of squares we compute from the ANOVA table are divided into three </w:t>
-      </w:r>
-      <w:proofErr w:type="gramStart"/>
-      <w:r>
-        <w:rPr>
-          <w:rFonts w:asciiTheme="minorHAnsi" w:hAnsiTheme="minorHAnsi" w:cstheme="minorHAnsi"/>
-        </w:rPr>
-        <w:t>types</w:t>
-      </w:r>
-      <w:proofErr w:type="gramEnd"/>
+        <w:t>The types of sums of squares we compute from the ANOVA table are divided into three types</w:t>
+      </w:r>
     </w:p>
     <w:p>
       <w:pPr>
@@ -2891,7 +2851,6 @@
         </w:rPr>
         <w:t xml:space="preserve">This is the sums of squares of each variable added </w:t>
       </w:r>
-      <w:proofErr w:type="gramStart"/>
       <w:r>
         <w:rPr>
           <w:rFonts w:asciiTheme="minorHAnsi" w:hAnsiTheme="minorHAnsi" w:cstheme="minorHAnsi"/>
@@ -2900,7 +2859,6 @@
         </w:rPr>
         <w:t>sequentially</w:t>
       </w:r>
-      <w:proofErr w:type="gramEnd"/>
     </w:p>
     <w:p>
       <w:pPr>
@@ -2962,21 +2920,7 @@
         <w:rPr>
           <w:rFonts w:asciiTheme="minorHAnsi" w:hAnsiTheme="minorHAnsi" w:cstheme="minorHAnsi"/>
         </w:rPr>
-        <w:t xml:space="preserve">The sums of squares for each term in the model </w:t>
-      </w:r>
-      <w:proofErr w:type="gramStart"/>
-      <w:r>
-        <w:rPr>
-          <w:rFonts w:asciiTheme="minorHAnsi" w:hAnsiTheme="minorHAnsi" w:cstheme="minorHAnsi"/>
-        </w:rPr>
-        <w:t>takes into account</w:t>
-      </w:r>
-      <w:proofErr w:type="gramEnd"/>
-      <w:r>
-        <w:rPr>
-          <w:rFonts w:asciiTheme="minorHAnsi" w:hAnsiTheme="minorHAnsi" w:cstheme="minorHAnsi"/>
-        </w:rPr>
-        <w:t xml:space="preserve"> all variables that had been entered into the model before it.</w:t>
+        <w:t>The sums of squares for each term in the model takes into account all variables that had been entered into the model before it.</w:t>
       </w:r>
     </w:p>
     <w:p>
@@ -3131,23 +3075,23 @@
         <w:pStyle w:val="Code"/>
       </w:pPr>
       <w:r>
-        <w:t xml:space="preserve">            </w:t>
-      </w:r>
-      <w:proofErr w:type="spellStart"/>
-      <w:r>
-        <w:t>Df</w:t>
-      </w:r>
-      <w:proofErr w:type="spellEnd"/>
-      <w:r>
-        <w:t xml:space="preserve">    Sum Sq Mean Sq F </w:t>
-      </w:r>
-      <w:proofErr w:type="gramStart"/>
-      <w:r>
-        <w:t>value</w:t>
-      </w:r>
-      <w:proofErr w:type="gramEnd"/>
-      <w:r>
-        <w:t xml:space="preserve">    </w:t>
+        <w:t xml:space="preserve">            Df    Sum </w:t>
+      </w:r>
+      <w:proofErr w:type="spellStart"/>
+      <w:r>
+        <w:t>Sq</w:t>
+      </w:r>
+      <w:proofErr w:type="spellEnd"/>
+      <w:r>
+        <w:t xml:space="preserve"> Mean </w:t>
+      </w:r>
+      <w:proofErr w:type="spellStart"/>
+      <w:r>
+        <w:t>Sq</w:t>
+      </w:r>
+      <w:proofErr w:type="spellEnd"/>
+      <w:r>
+        <w:t xml:space="preserve"> F value    </w:t>
       </w:r>
       <w:proofErr w:type="spellStart"/>
       <w:r>
@@ -3283,49 +3227,41 @@
           <w:bCs/>
         </w:rPr>
       </w:pPr>
+      <w:r>
+        <w:rPr>
+          <w:rFonts w:asciiTheme="minorHAnsi" w:hAnsiTheme="minorHAnsi" w:cstheme="minorHAnsi"/>
+        </w:rPr>
+        <w:lastRenderedPageBreak/>
+        <w:t>With regard to the p-values presented, the order of entry matters with Type I SS. In this next analysis we see that male is significant in the model. Adjusting for male, wheeze is significant as well.</w:t>
+      </w:r>
+    </w:p>
+    <w:p>
+      <w:pPr>
+        <w:pStyle w:val="Code"/>
+      </w:pPr>
+      <w:r>
+        <w:t>&gt; fev.m5 &lt;-</w:t>
+      </w:r>
+    </w:p>
+    <w:p>
+      <w:pPr>
+        <w:pStyle w:val="Code"/>
+      </w:pPr>
+      <w:r>
+        <w:t xml:space="preserve">+   </w:t>
+      </w:r>
+      <w:proofErr w:type="spellStart"/>
       <w:proofErr w:type="gramStart"/>
       <w:r>
-        <w:rPr>
-          <w:rFonts w:asciiTheme="minorHAnsi" w:hAnsiTheme="minorHAnsi" w:cstheme="minorHAnsi"/>
-        </w:rPr>
-        <w:lastRenderedPageBreak/>
-        <w:t>With regard to</w:t>
-      </w:r>
+        <w:t>lm</w:t>
+      </w:r>
+      <w:proofErr w:type="spellEnd"/>
+      <w:r>
+        <w:t>(</w:t>
+      </w:r>
+      <w:proofErr w:type="spellStart"/>
       <w:proofErr w:type="gramEnd"/>
       <w:r>
-        <w:rPr>
-          <w:rFonts w:asciiTheme="minorHAnsi" w:hAnsiTheme="minorHAnsi" w:cstheme="minorHAnsi"/>
-        </w:rPr>
-        <w:t xml:space="preserve"> the p-values presented, the order of entry matters with Type I SS. In this next analysis we see that male is significant in the model. Adjusting for male, wheeze is significant as well.</w:t>
-      </w:r>
-    </w:p>
-    <w:p>
-      <w:pPr>
-        <w:pStyle w:val="Code"/>
-      </w:pPr>
-      <w:r>
-        <w:t>&gt; fev.m5 &lt;-</w:t>
-      </w:r>
-    </w:p>
-    <w:p>
-      <w:pPr>
-        <w:pStyle w:val="Code"/>
-      </w:pPr>
-      <w:r>
-        <w:t xml:space="preserve">+   </w:t>
-      </w:r>
-      <w:proofErr w:type="spellStart"/>
-      <w:proofErr w:type="gramStart"/>
-      <w:r>
-        <w:t>lm</w:t>
-      </w:r>
-      <w:proofErr w:type="spellEnd"/>
-      <w:r>
-        <w:t>(</w:t>
-      </w:r>
-      <w:proofErr w:type="spellStart"/>
-      <w:proofErr w:type="gramEnd"/>
-      <w:r>
         <w:t>fev</w:t>
       </w:r>
       <w:proofErr w:type="spellEnd"/>
@@ -3388,23 +3324,23 @@
         <w:pStyle w:val="Code"/>
       </w:pPr>
       <w:r>
-        <w:t xml:space="preserve">            </w:t>
-      </w:r>
-      <w:proofErr w:type="spellStart"/>
-      <w:r>
-        <w:t>Df</w:t>
-      </w:r>
-      <w:proofErr w:type="spellEnd"/>
-      <w:r>
-        <w:t xml:space="preserve">    Sum Sq Mean Sq F </w:t>
-      </w:r>
-      <w:proofErr w:type="gramStart"/>
-      <w:r>
-        <w:t>value</w:t>
-      </w:r>
-      <w:proofErr w:type="gramEnd"/>
-      <w:r>
-        <w:t xml:space="preserve">    </w:t>
+        <w:t xml:space="preserve">            Df    Sum </w:t>
+      </w:r>
+      <w:proofErr w:type="spellStart"/>
+      <w:r>
+        <w:t>Sq</w:t>
+      </w:r>
+      <w:proofErr w:type="spellEnd"/>
+      <w:r>
+        <w:t xml:space="preserve"> Mean </w:t>
+      </w:r>
+      <w:proofErr w:type="spellStart"/>
+      <w:r>
+        <w:t>Sq</w:t>
+      </w:r>
+      <w:proofErr w:type="spellEnd"/>
+      <w:r>
+        <w:t xml:space="preserve"> F value    </w:t>
       </w:r>
       <w:proofErr w:type="spellStart"/>
       <w:r>
@@ -4144,15 +4080,15 @@
         <w:pStyle w:val="Code"/>
       </w:pPr>
       <w:r>
-        <w:t xml:space="preserve">                Sum Sq   </w:t>
-      </w:r>
-      <w:proofErr w:type="spellStart"/>
-      <w:r>
-        <w:t>Df</w:t>
-      </w:r>
-      <w:proofErr w:type="spellEnd"/>
-      <w:r>
-        <w:t xml:space="preserve">    F value    </w:t>
+        <w:t xml:space="preserve">                Sum </w:t>
+      </w:r>
+      <w:proofErr w:type="spellStart"/>
+      <w:r>
+        <w:t>Sq</w:t>
+      </w:r>
+      <w:proofErr w:type="spellEnd"/>
+      <w:r>
+        <w:t xml:space="preserve">   Df    F value    </w:t>
       </w:r>
       <w:proofErr w:type="spellStart"/>
       <w:r>
@@ -4401,16 +4337,8 @@
         <w:rPr>
           <w:rFonts w:asciiTheme="minorHAnsi" w:hAnsiTheme="minorHAnsi" w:cstheme="minorHAnsi"/>
         </w:rPr>
-        <w:t xml:space="preserve">Suppose we want to compare two models to see which fits </w:t>
-      </w:r>
-      <w:proofErr w:type="gramStart"/>
-      <w:r>
-        <w:rPr>
-          <w:rFonts w:asciiTheme="minorHAnsi" w:hAnsiTheme="minorHAnsi" w:cstheme="minorHAnsi"/>
-        </w:rPr>
-        <w:t>better</w:t>
-      </w:r>
-      <w:proofErr w:type="gramEnd"/>
+        <w:t>Suppose we want to compare two models to see which fits better</w:t>
+      </w:r>
     </w:p>
     <w:p>
       <w:pPr>
@@ -8142,21 +8070,7 @@
         <w:rPr>
           <w:rFonts w:asciiTheme="minorHAnsi" w:hAnsiTheme="minorHAnsi" w:cstheme="minorHAnsi"/>
         </w:rPr>
-        <w:t xml:space="preserve">Warning: Models 1 and 0 must be based on </w:t>
-      </w:r>
-      <w:proofErr w:type="gramStart"/>
-      <w:r>
-        <w:rPr>
-          <w:rFonts w:asciiTheme="minorHAnsi" w:hAnsiTheme="minorHAnsi" w:cstheme="minorHAnsi"/>
-        </w:rPr>
-        <w:t>exactly the same</w:t>
-      </w:r>
-      <w:proofErr w:type="gramEnd"/>
-      <w:r>
-        <w:rPr>
-          <w:rFonts w:asciiTheme="minorHAnsi" w:hAnsiTheme="minorHAnsi" w:cstheme="minorHAnsi"/>
-        </w:rPr>
-        <w:t xml:space="preserve"> sample size, which can be a problem if some observations are omitted because of missing values on the additional variables.</w:t>
+        <w:t>Warning: Models 1 and 0 must be based on exactly the same sample size, which can be a problem if some observations are omitted because of missing values on the additional variables.</w:t>
       </w:r>
     </w:p>
     <w:p>
@@ -8279,21 +8193,7 @@
         <w:rPr>
           <w:rFonts w:asciiTheme="minorHAnsi" w:hAnsiTheme="minorHAnsi" w:cstheme="minorHAnsi"/>
         </w:rPr>
-        <w:t xml:space="preserve">The full model has SSE = 100954938 on 1100 </w:t>
-      </w:r>
-      <w:proofErr w:type="spellStart"/>
-      <w:r>
-        <w:rPr>
-          <w:rFonts w:asciiTheme="minorHAnsi" w:hAnsiTheme="minorHAnsi" w:cstheme="minorHAnsi"/>
-        </w:rPr>
-        <w:t>df</w:t>
-      </w:r>
-      <w:proofErr w:type="spellEnd"/>
-      <w:r>
-        <w:rPr>
-          <w:rFonts w:asciiTheme="minorHAnsi" w:hAnsiTheme="minorHAnsi" w:cstheme="minorHAnsi"/>
-        </w:rPr>
-        <w:t>.</w:t>
+        <w:t>The full model has SSE = 100954938 on 1100 df.</w:t>
       </w:r>
     </w:p>
     <w:p>
@@ -8343,23 +8243,28 @@
         <w:pStyle w:val="Code"/>
       </w:pPr>
       <w:r>
-        <w:t xml:space="preserve">            </w:t>
-      </w:r>
-      <w:proofErr w:type="spellStart"/>
-      <w:r>
-        <w:t>Df</w:t>
-      </w:r>
-      <w:proofErr w:type="spellEnd"/>
-      <w:r>
-        <w:t xml:space="preserve">    Sum </w:t>
-      </w:r>
+        <w:t xml:space="preserve">            Df    Sum </w:t>
+      </w:r>
+      <w:proofErr w:type="spellStart"/>
       <w:proofErr w:type="gramStart"/>
       <w:r>
-        <w:t>Sq  Mean</w:t>
+        <w:t>Sq</w:t>
+      </w:r>
+      <w:proofErr w:type="spellEnd"/>
+      <w:r>
+        <w:t xml:space="preserve">  Mean</w:t>
       </w:r>
       <w:proofErr w:type="gramEnd"/>
       <w:r>
-        <w:t xml:space="preserve"> Sq F value    </w:t>
+        <w:t xml:space="preserve"> </w:t>
+      </w:r>
+      <w:proofErr w:type="spellStart"/>
+      <w:r>
+        <w:t>Sq</w:t>
+      </w:r>
+      <w:proofErr w:type="spellEnd"/>
+      <w:r>
+        <w:t xml:space="preserve"> F value    </w:t>
       </w:r>
       <w:proofErr w:type="spellStart"/>
       <w:r>
@@ -8503,21 +8408,7 @@
         <w:rPr>
           <w:rFonts w:asciiTheme="minorHAnsi" w:hAnsiTheme="minorHAnsi" w:cstheme="minorHAnsi"/>
         </w:rPr>
-        <w:t xml:space="preserve">The reduced model has SSE = 105224936 on 1103 </w:t>
-      </w:r>
-      <w:proofErr w:type="spellStart"/>
-      <w:r>
-        <w:rPr>
-          <w:rFonts w:asciiTheme="minorHAnsi" w:hAnsiTheme="minorHAnsi" w:cstheme="minorHAnsi"/>
-        </w:rPr>
-        <w:t>df</w:t>
-      </w:r>
-      <w:proofErr w:type="spellEnd"/>
-      <w:r>
-        <w:rPr>
-          <w:rFonts w:asciiTheme="minorHAnsi" w:hAnsiTheme="minorHAnsi" w:cstheme="minorHAnsi"/>
-        </w:rPr>
-        <w:t>.</w:t>
+        <w:t>The reduced model has SSE = 105224936 on 1103 df.</w:t>
       </w:r>
     </w:p>
     <w:p>
@@ -8567,23 +8458,28 @@
         <w:pStyle w:val="Code"/>
       </w:pPr>
       <w:r>
-        <w:t xml:space="preserve">            </w:t>
-      </w:r>
-      <w:proofErr w:type="spellStart"/>
-      <w:r>
-        <w:t>Df</w:t>
-      </w:r>
-      <w:proofErr w:type="spellEnd"/>
-      <w:r>
-        <w:t xml:space="preserve">    Sum </w:t>
-      </w:r>
+        <w:t xml:space="preserve">            Df    Sum </w:t>
+      </w:r>
+      <w:proofErr w:type="spellStart"/>
       <w:proofErr w:type="gramStart"/>
       <w:r>
-        <w:t>Sq  Mean</w:t>
+        <w:t>Sq</w:t>
+      </w:r>
+      <w:proofErr w:type="spellEnd"/>
+      <w:r>
+        <w:t xml:space="preserve">  Mean</w:t>
       </w:r>
       <w:proofErr w:type="gramEnd"/>
       <w:r>
-        <w:t xml:space="preserve"> Sq F value    </w:t>
+        <w:t xml:space="preserve"> </w:t>
+      </w:r>
+      <w:proofErr w:type="spellStart"/>
+      <w:r>
+        <w:t>Sq</w:t>
+      </w:r>
+      <w:proofErr w:type="spellEnd"/>
+      <w:r>
+        <w:t xml:space="preserve"> F value    </w:t>
       </w:r>
       <w:proofErr w:type="spellStart"/>
       <w:r>
@@ -9175,15 +9071,15 @@
       </w:r>
       <w:proofErr w:type="spellEnd"/>
       <w:r>
-        <w:t xml:space="preserve">       RSS </w:t>
-      </w:r>
-      <w:proofErr w:type="spellStart"/>
-      <w:r>
-        <w:t>Df</w:t>
-      </w:r>
-      <w:proofErr w:type="spellEnd"/>
-      <w:r>
-        <w:t xml:space="preserve"> Sum of Sq      F    </w:t>
+        <w:t xml:space="preserve">       RSS Df Sum of </w:t>
+      </w:r>
+      <w:proofErr w:type="spellStart"/>
+      <w:r>
+        <w:t>Sq</w:t>
+      </w:r>
+      <w:proofErr w:type="spellEnd"/>
+      <w:r>
+        <w:t xml:space="preserve">      F    </w:t>
       </w:r>
       <w:proofErr w:type="spellStart"/>
       <w:r>
@@ -9334,7 +9230,7 @@
         <w:gridCol w:w="960"/>
         <w:gridCol w:w="960"/>
         <w:gridCol w:w="1880"/>
-        <w:gridCol w:w="277"/>
+        <w:gridCol w:w="271"/>
       </w:tblGrid>
       <w:tr>
         <w:trPr>
@@ -10157,16 +10053,8 @@
         <w:rPr>
           <w:rFonts w:asciiTheme="minorHAnsi" w:hAnsiTheme="minorHAnsi" w:cstheme="minorHAnsi"/>
         </w:rPr>
-        <w:t xml:space="preserve">“K” is now the reference category because it has the highest number of </w:t>
-      </w:r>
-      <w:proofErr w:type="gramStart"/>
-      <w:r>
-        <w:rPr>
-          <w:rFonts w:asciiTheme="minorHAnsi" w:hAnsiTheme="minorHAnsi" w:cstheme="minorHAnsi"/>
-        </w:rPr>
-        <w:t>cereals</w:t>
-      </w:r>
-      <w:proofErr w:type="gramEnd"/>
+        <w:t>“K” is now the reference category because it has the highest number of cereals</w:t>
+      </w:r>
     </w:p>
     <w:p>
       <w:pPr>
@@ -10231,6 +10119,7 @@
       <w:r>
         <w:rPr>
           <w:rFonts w:asciiTheme="minorHAnsi" w:hAnsiTheme="minorHAnsi" w:cstheme="minorHAnsi"/>
+          <w:noProof/>
         </w:rPr>
         <w:drawing>
           <wp:inline distT="0" distB="0" distL="0" distR="0" wp14:anchorId="4673236B" wp14:editId="4A22997C">
@@ -10441,21 +10330,7 @@
         <w:rPr>
           <w:rFonts w:asciiTheme="minorHAnsi" w:hAnsiTheme="minorHAnsi" w:cstheme="minorHAnsi"/>
         </w:rPr>
-        <w:t xml:space="preserve"> indicates that calories </w:t>
-      </w:r>
-      <w:proofErr w:type="gramStart"/>
-      <w:r>
-        <w:rPr>
-          <w:rFonts w:asciiTheme="minorHAnsi" w:hAnsiTheme="minorHAnsi" w:cstheme="minorHAnsi"/>
-        </w:rPr>
-        <w:t>explains</w:t>
-      </w:r>
-      <w:proofErr w:type="gramEnd"/>
-      <w:r>
-        <w:rPr>
-          <w:rFonts w:asciiTheme="minorHAnsi" w:hAnsiTheme="minorHAnsi" w:cstheme="minorHAnsi"/>
-        </w:rPr>
-        <w:t xml:space="preserve"> 47.5% of the variance in ratings.</w:t>
+        <w:t xml:space="preserve"> indicates that calories explains 47.5% of the variance in ratings.</w:t>
       </w:r>
     </w:p>
     <w:p>
@@ -10512,13 +10387,7 @@
         <w:rPr>
           <w:rFonts w:asciiTheme="minorHAnsi" w:hAnsiTheme="minorHAnsi" w:cstheme="minorHAnsi"/>
         </w:rPr>
-        <w:t xml:space="preserve"> </w:t>
-      </w:r>
-      <w:r>
-        <w:rPr>
-          <w:rFonts w:asciiTheme="minorHAnsi" w:hAnsiTheme="minorHAnsi" w:cstheme="minorHAnsi"/>
-        </w:rPr>
-        <w:t xml:space="preserve">The R^2 value of </w:t>
+        <w:t xml:space="preserve"> The R^2 value of </w:t>
       </w:r>
       <w:r>
         <w:rPr>
@@ -10530,51 +10399,7 @@
         <w:rPr>
           <w:rFonts w:asciiTheme="minorHAnsi" w:hAnsiTheme="minorHAnsi" w:cstheme="minorHAnsi"/>
         </w:rPr>
-        <w:t xml:space="preserve">577 </w:t>
-      </w:r>
-      <w:r>
-        <w:rPr>
-          <w:rFonts w:asciiTheme="minorHAnsi" w:hAnsiTheme="minorHAnsi" w:cstheme="minorHAnsi"/>
-        </w:rPr>
-        <w:t xml:space="preserve">indicates that calories </w:t>
-      </w:r>
-      <w:proofErr w:type="gramStart"/>
-      <w:r>
-        <w:rPr>
-          <w:rFonts w:asciiTheme="minorHAnsi" w:hAnsiTheme="minorHAnsi" w:cstheme="minorHAnsi"/>
-        </w:rPr>
-        <w:t>explains</w:t>
-      </w:r>
-      <w:proofErr w:type="gramEnd"/>
-      <w:r>
-        <w:rPr>
-          <w:rFonts w:asciiTheme="minorHAnsi" w:hAnsiTheme="minorHAnsi" w:cstheme="minorHAnsi"/>
-        </w:rPr>
-        <w:t xml:space="preserve"> </w:t>
-      </w:r>
-      <w:r>
-        <w:rPr>
-          <w:rFonts w:asciiTheme="minorHAnsi" w:hAnsiTheme="minorHAnsi" w:cstheme="minorHAnsi"/>
-        </w:rPr>
-        <w:t>5</w:t>
-      </w:r>
-      <w:r>
-        <w:rPr>
-          <w:rFonts w:asciiTheme="minorHAnsi" w:hAnsiTheme="minorHAnsi" w:cstheme="minorHAnsi"/>
-        </w:rPr>
-        <w:t>7.</w:t>
-      </w:r>
-      <w:r>
-        <w:rPr>
-          <w:rFonts w:asciiTheme="minorHAnsi" w:hAnsiTheme="minorHAnsi" w:cstheme="minorHAnsi"/>
-        </w:rPr>
-        <w:t>7</w:t>
-      </w:r>
-      <w:r>
-        <w:rPr>
-          <w:rFonts w:asciiTheme="minorHAnsi" w:hAnsiTheme="minorHAnsi" w:cstheme="minorHAnsi"/>
-        </w:rPr>
-        <w:t>% of the variance in ratings.</w:t>
+        <w:t>577 indicates that calories explains 57.7% of the variance in ratings.</w:t>
       </w:r>
     </w:p>
     <w:p>
@@ -10821,6 +10646,7 @@
       <w:r>
         <w:rPr>
           <w:rFonts w:asciiTheme="minorHAnsi" w:hAnsiTheme="minorHAnsi" w:cstheme="minorHAnsi"/>
+          <w:noProof/>
         </w:rPr>
         <w:drawing>
           <wp:inline distT="0" distB="0" distL="0" distR="0" wp14:anchorId="66605DCA" wp14:editId="19FAEB12">
@@ -11179,37 +11005,7 @@
         <w:rPr>
           <w:rFonts w:asciiTheme="minorHAnsi" w:hAnsiTheme="minorHAnsi" w:cstheme="minorHAnsi"/>
         </w:rPr>
-        <w:t>, which indicates that a</w:t>
-      </w:r>
-      <w:r>
-        <w:rPr>
-          <w:rFonts w:asciiTheme="minorHAnsi" w:hAnsiTheme="minorHAnsi" w:cstheme="minorHAnsi"/>
-        </w:rPr>
-        <w:t xml:space="preserve">dding the set of </w:t>
-      </w:r>
-      <w:r>
-        <w:rPr>
-          <w:rFonts w:asciiTheme="minorHAnsi" w:hAnsiTheme="minorHAnsi" w:cstheme="minorHAnsi"/>
-        </w:rPr>
-        <w:t>manufacturer</w:t>
-      </w:r>
-      <w:r>
-        <w:rPr>
-          <w:rFonts w:asciiTheme="minorHAnsi" w:hAnsiTheme="minorHAnsi" w:cstheme="minorHAnsi"/>
-        </w:rPr>
-        <w:t xml:space="preserve"> dummy variables significantly improves the fit when added to a model with </w:t>
-      </w:r>
-      <w:r>
-        <w:rPr>
-          <w:rFonts w:asciiTheme="minorHAnsi" w:hAnsiTheme="minorHAnsi" w:cstheme="minorHAnsi"/>
-        </w:rPr>
-        <w:t>calories and sugar</w:t>
-      </w:r>
-      <w:r>
-        <w:rPr>
-          <w:rFonts w:asciiTheme="minorHAnsi" w:hAnsiTheme="minorHAnsi" w:cstheme="minorHAnsi"/>
-        </w:rPr>
-        <w:t xml:space="preserve"> (p&lt;.001).</w:t>
+        <w:t>, which indicates that adding the set of manufacturer dummy variables significantly improves the fit when added to a model with calories and sugar (p&lt;.001).</w:t>
       </w:r>
     </w:p>
     <w:p>
@@ -11288,39 +11084,29 @@
     </w:p>
     <w:p>
       <w:pPr>
-        <w:pStyle w:val="QuickA"/>
-        <w:numPr>
-          <w:ilvl w:val="0"/>
-          <w:numId w:val="0"/>
-        </w:numPr>
-        <w:spacing w:after="100"/>
-        <w:ind w:left="258"/>
-        <w:rPr>
-          <w:rFonts w:asciiTheme="minorHAnsi" w:hAnsiTheme="minorHAnsi" w:cstheme="minorHAnsi"/>
-        </w:rPr>
-      </w:pPr>
-      <w:r>
-        <w:rPr>
-          <w:rFonts w:asciiTheme="minorHAnsi" w:hAnsiTheme="minorHAnsi" w:cstheme="minorHAnsi"/>
-        </w:rPr>
-        <w:tab/>
-      </w:r>
-      <w:r>
-        <w:rPr>
-          <w:rFonts w:asciiTheme="minorHAnsi" w:hAnsiTheme="minorHAnsi" w:cstheme="minorHAnsi"/>
-        </w:rPr>
-        <w:tab/>
-      </w:r>
-      <w:r>
-        <w:rPr>
-          <w:rFonts w:asciiTheme="minorHAnsi" w:hAnsiTheme="minorHAnsi" w:cstheme="minorHAnsi"/>
+        <w:pStyle w:val="HTMLPreformatted"/>
+        <w:shd w:val="clear" w:color="auto" w:fill="0B0A09"/>
+        <w:wordWrap w:val="0"/>
+        <w:rPr>
+          <w:rStyle w:val="gnd-iwgdn2b"/>
+          <w:rFonts w:ascii="Consolas" w:eastAsiaTheme="majorEastAsia" w:hAnsi="Consolas"/>
+          <w:color w:val="949C8B"/>
+        </w:rPr>
+      </w:pPr>
+      <w:r>
+        <w:rPr>
+          <w:rStyle w:val="gnd-iwgdo3b"/>
+          <w:rFonts w:ascii="Consolas" w:hAnsi="Consolas"/>
+          <w:color w:val="949C8B"/>
         </w:rPr>
         <w:t xml:space="preserve">&gt; </w:t>
       </w:r>
       <w:proofErr w:type="gramStart"/>
       <w:r>
         <w:rPr>
-          <w:rFonts w:asciiTheme="minorHAnsi" w:hAnsiTheme="minorHAnsi" w:cstheme="minorHAnsi"/>
+          <w:rStyle w:val="gnd-iwgdn2b"/>
+          <w:rFonts w:ascii="Consolas" w:eastAsiaTheme="majorEastAsia" w:hAnsi="Consolas"/>
+          <w:color w:val="949C8B"/>
         </w:rPr>
         <w:t>car::</w:t>
       </w:r>
@@ -11328,181 +11114,159 @@
       <w:proofErr w:type="gramEnd"/>
       <w:r>
         <w:rPr>
-          <w:rFonts w:asciiTheme="minorHAnsi" w:hAnsiTheme="minorHAnsi" w:cstheme="minorHAnsi"/>
+          <w:rStyle w:val="gnd-iwgdn2b"/>
+          <w:rFonts w:ascii="Consolas" w:eastAsiaTheme="majorEastAsia" w:hAnsi="Consolas"/>
+          <w:color w:val="949C8B"/>
         </w:rPr>
         <w:t>vif</w:t>
       </w:r>
       <w:proofErr w:type="spellEnd"/>
       <w:r>
         <w:rPr>
-          <w:rFonts w:asciiTheme="minorHAnsi" w:hAnsiTheme="minorHAnsi" w:cstheme="minorHAnsi"/>
+          <w:rStyle w:val="gnd-iwgdn2b"/>
+          <w:rFonts w:ascii="Consolas" w:eastAsiaTheme="majorEastAsia" w:hAnsi="Consolas"/>
+          <w:color w:val="949C8B"/>
         </w:rPr>
         <w:t>(m.5a)</w:t>
       </w:r>
     </w:p>
     <w:p>
       <w:pPr>
-        <w:pStyle w:val="QuickA"/>
-        <w:numPr>
-          <w:ilvl w:val="0"/>
-          <w:numId w:val="0"/>
-        </w:numPr>
-        <w:spacing w:after="100"/>
-        <w:ind w:left="258"/>
-        <w:rPr>
-          <w:rFonts w:asciiTheme="minorHAnsi" w:hAnsiTheme="minorHAnsi" w:cstheme="minorHAnsi"/>
-        </w:rPr>
-      </w:pPr>
-      <w:r>
-        <w:rPr>
-          <w:rFonts w:asciiTheme="minorHAnsi" w:hAnsiTheme="minorHAnsi" w:cstheme="minorHAnsi"/>
-        </w:rPr>
-        <w:t xml:space="preserve">             </w:t>
-      </w:r>
-      <w:r>
-        <w:rPr>
-          <w:rFonts w:asciiTheme="minorHAnsi" w:hAnsiTheme="minorHAnsi" w:cstheme="minorHAnsi"/>
-        </w:rPr>
-        <w:tab/>
-      </w:r>
-      <w:r>
-        <w:rPr>
-          <w:rFonts w:asciiTheme="minorHAnsi" w:hAnsiTheme="minorHAnsi" w:cstheme="minorHAnsi"/>
-        </w:rPr>
-        <w:tab/>
-      </w:r>
-      <w:r>
-        <w:rPr>
-          <w:rFonts w:asciiTheme="minorHAnsi" w:hAnsiTheme="minorHAnsi" w:cstheme="minorHAnsi"/>
-        </w:rPr>
-        <w:tab/>
-        <w:t xml:space="preserve"> </w:t>
-      </w:r>
-      <w:r>
-        <w:rPr>
-          <w:rFonts w:asciiTheme="minorHAnsi" w:hAnsiTheme="minorHAnsi" w:cstheme="minorHAnsi"/>
-        </w:rPr>
-        <w:t xml:space="preserve">GVIF </w:t>
-      </w:r>
-      <w:proofErr w:type="spellStart"/>
-      <w:r>
-        <w:rPr>
-          <w:rFonts w:asciiTheme="minorHAnsi" w:hAnsiTheme="minorHAnsi" w:cstheme="minorHAnsi"/>
-        </w:rPr>
-        <w:t>Df</w:t>
-      </w:r>
-      <w:proofErr w:type="spellEnd"/>
-      <w:r>
-        <w:rPr>
-          <w:rFonts w:asciiTheme="minorHAnsi" w:hAnsiTheme="minorHAnsi" w:cstheme="minorHAnsi"/>
-        </w:rPr>
-        <w:t xml:space="preserve"> GVIF^(1/(2*</w:t>
-      </w:r>
-      <w:proofErr w:type="spellStart"/>
-      <w:r>
-        <w:rPr>
-          <w:rFonts w:asciiTheme="minorHAnsi" w:hAnsiTheme="minorHAnsi" w:cstheme="minorHAnsi"/>
-        </w:rPr>
-        <w:t>Df</w:t>
-      </w:r>
-      <w:proofErr w:type="spellEnd"/>
-      <w:r>
-        <w:rPr>
-          <w:rFonts w:asciiTheme="minorHAnsi" w:hAnsiTheme="minorHAnsi" w:cstheme="minorHAnsi"/>
-        </w:rPr>
-        <w:t>))</w:t>
-      </w:r>
-    </w:p>
-    <w:p>
-      <w:pPr>
-        <w:pStyle w:val="QuickA"/>
-        <w:numPr>
-          <w:ilvl w:val="0"/>
-          <w:numId w:val="0"/>
-        </w:numPr>
-        <w:spacing w:after="100"/>
-        <w:ind w:left="258"/>
-        <w:rPr>
-          <w:rFonts w:asciiTheme="minorHAnsi" w:hAnsiTheme="minorHAnsi" w:cstheme="minorHAnsi"/>
-        </w:rPr>
-      </w:pPr>
-      <w:r>
-        <w:rPr>
-          <w:rFonts w:asciiTheme="minorHAnsi" w:hAnsiTheme="minorHAnsi" w:cstheme="minorHAnsi"/>
-        </w:rPr>
-        <w:tab/>
-      </w:r>
-      <w:r>
-        <w:rPr>
-          <w:rFonts w:asciiTheme="minorHAnsi" w:hAnsiTheme="minorHAnsi" w:cstheme="minorHAnsi"/>
-        </w:rPr>
-        <w:tab/>
-      </w:r>
-      <w:r>
-        <w:rPr>
-          <w:rFonts w:asciiTheme="minorHAnsi" w:hAnsiTheme="minorHAnsi" w:cstheme="minorHAnsi"/>
+        <w:pStyle w:val="HTMLPreformatted"/>
+        <w:shd w:val="clear" w:color="auto" w:fill="0B0A09"/>
+        <w:wordWrap w:val="0"/>
+        <w:rPr>
+          <w:rStyle w:val="gnd-iwgdh3b"/>
+          <w:rFonts w:ascii="Consolas" w:hAnsi="Consolas"/>
+          <w:color w:val="FCFFE0"/>
+          <w:bdr w:val="none" w:sz="0" w:space="0" w:color="auto" w:frame="1"/>
+        </w:rPr>
+      </w:pPr>
+      <w:r>
+        <w:rPr>
+          <w:rStyle w:val="gnd-iwgdh3b"/>
+          <w:rFonts w:ascii="Consolas" w:hAnsi="Consolas"/>
+          <w:color w:val="FCFFE0"/>
+          <w:bdr w:val="none" w:sz="0" w:space="0" w:color="auto" w:frame="1"/>
+        </w:rPr>
+        <w:t xml:space="preserve">             GVIF Df GVIF^(1/(2*Df))</w:t>
+      </w:r>
+    </w:p>
+    <w:p>
+      <w:pPr>
+        <w:pStyle w:val="HTMLPreformatted"/>
+        <w:shd w:val="clear" w:color="auto" w:fill="0B0A09"/>
+        <w:wordWrap w:val="0"/>
+        <w:rPr>
+          <w:rStyle w:val="gnd-iwgdh3b"/>
+          <w:rFonts w:ascii="Consolas" w:hAnsi="Consolas"/>
+          <w:color w:val="FCFFE0"/>
+          <w:bdr w:val="none" w:sz="0" w:space="0" w:color="auto" w:frame="1"/>
+        </w:rPr>
+      </w:pPr>
+      <w:r>
+        <w:rPr>
+          <w:rStyle w:val="gnd-iwgdh3b"/>
+          <w:rFonts w:ascii="Consolas" w:hAnsi="Consolas"/>
+          <w:color w:val="FCFFE0"/>
+          <w:bdr w:val="none" w:sz="0" w:space="0" w:color="auto" w:frame="1"/>
         </w:rPr>
         <w:t xml:space="preserve">sugars   </w:t>
       </w:r>
       <w:proofErr w:type="gramStart"/>
       <w:r>
         <w:rPr>
-          <w:rFonts w:asciiTheme="minorHAnsi" w:hAnsiTheme="minorHAnsi" w:cstheme="minorHAnsi"/>
+          <w:rStyle w:val="gnd-iwgdh3b"/>
+          <w:rFonts w:ascii="Consolas" w:hAnsi="Consolas"/>
+          <w:color w:val="FCFFE0"/>
+          <w:bdr w:val="none" w:sz="0" w:space="0" w:color="auto" w:frame="1"/>
         </w:rPr>
         <w:t>1.636619  1</w:t>
       </w:r>
       <w:proofErr w:type="gramEnd"/>
       <w:r>
         <w:rPr>
-          <w:rFonts w:asciiTheme="minorHAnsi" w:hAnsiTheme="minorHAnsi" w:cstheme="minorHAnsi"/>
+          <w:rStyle w:val="gnd-iwgdh3b"/>
+          <w:rFonts w:ascii="Consolas" w:hAnsi="Consolas"/>
+          <w:color w:val="FCFFE0"/>
+          <w:bdr w:val="none" w:sz="0" w:space="0" w:color="auto" w:frame="1"/>
         </w:rPr>
         <w:t xml:space="preserve">        1.279304</w:t>
       </w:r>
     </w:p>
     <w:p>
       <w:pPr>
-        <w:pStyle w:val="QuickA"/>
-        <w:numPr>
-          <w:ilvl w:val="0"/>
-          <w:numId w:val="0"/>
-        </w:numPr>
-        <w:spacing w:after="100"/>
-        <w:ind w:left="258"/>
-        <w:rPr>
-          <w:rFonts w:asciiTheme="minorHAnsi" w:hAnsiTheme="minorHAnsi" w:cstheme="minorHAnsi"/>
-        </w:rPr>
-      </w:pPr>
-      <w:r>
-        <w:rPr>
-          <w:rFonts w:asciiTheme="minorHAnsi" w:hAnsiTheme="minorHAnsi" w:cstheme="minorHAnsi"/>
-        </w:rPr>
-        <w:tab/>
-      </w:r>
-      <w:r>
-        <w:rPr>
-          <w:rFonts w:asciiTheme="minorHAnsi" w:hAnsiTheme="minorHAnsi" w:cstheme="minorHAnsi"/>
-        </w:rPr>
-        <w:tab/>
-      </w:r>
-      <w:r>
-        <w:rPr>
-          <w:rFonts w:asciiTheme="minorHAnsi" w:hAnsiTheme="minorHAnsi" w:cstheme="minorHAnsi"/>
+        <w:pStyle w:val="HTMLPreformatted"/>
+        <w:shd w:val="clear" w:color="auto" w:fill="0B0A09"/>
+        <w:wordWrap w:val="0"/>
+        <w:rPr>
+          <w:rStyle w:val="gnd-iwgdh3b"/>
+          <w:rFonts w:ascii="Consolas" w:hAnsi="Consolas"/>
+          <w:color w:val="FCFFE0"/>
+          <w:bdr w:val="none" w:sz="0" w:space="0" w:color="auto" w:frame="1"/>
+        </w:rPr>
+      </w:pPr>
+      <w:r>
+        <w:rPr>
+          <w:rStyle w:val="gnd-iwgdh3b"/>
+          <w:rFonts w:ascii="Consolas" w:hAnsi="Consolas"/>
+          <w:color w:val="FCFFE0"/>
+          <w:bdr w:val="none" w:sz="0" w:space="0" w:color="auto" w:frame="1"/>
         </w:rPr>
         <w:t xml:space="preserve">calories </w:t>
       </w:r>
       <w:proofErr w:type="gramStart"/>
       <w:r>
         <w:rPr>
-          <w:rFonts w:asciiTheme="minorHAnsi" w:hAnsiTheme="minorHAnsi" w:cstheme="minorHAnsi"/>
+          <w:rStyle w:val="gnd-iwgdh3b"/>
+          <w:rFonts w:ascii="Consolas" w:hAnsi="Consolas"/>
+          <w:color w:val="FCFFE0"/>
+          <w:bdr w:val="none" w:sz="0" w:space="0" w:color="auto" w:frame="1"/>
         </w:rPr>
         <w:t>1.614406  1</w:t>
       </w:r>
       <w:proofErr w:type="gramEnd"/>
       <w:r>
         <w:rPr>
-          <w:rFonts w:asciiTheme="minorHAnsi" w:hAnsiTheme="minorHAnsi" w:cstheme="minorHAnsi"/>
+          <w:rStyle w:val="gnd-iwgdh3b"/>
+          <w:rFonts w:ascii="Consolas" w:hAnsi="Consolas"/>
+          <w:color w:val="FCFFE0"/>
+          <w:bdr w:val="none" w:sz="0" w:space="0" w:color="auto" w:frame="1"/>
         </w:rPr>
         <w:t xml:space="preserve">        1.270593</w:t>
+      </w:r>
+    </w:p>
+    <w:p>
+      <w:pPr>
+        <w:pStyle w:val="HTMLPreformatted"/>
+        <w:shd w:val="clear" w:color="auto" w:fill="0B0A09"/>
+        <w:wordWrap w:val="0"/>
+        <w:rPr>
+          <w:rFonts w:ascii="Consolas" w:hAnsi="Consolas"/>
+          <w:color w:val="FCFFE0"/>
+        </w:rPr>
+      </w:pPr>
+      <w:proofErr w:type="spellStart"/>
+      <w:proofErr w:type="gramStart"/>
+      <w:r>
+        <w:rPr>
+          <w:rStyle w:val="gnd-iwgdh3b"/>
+          <w:rFonts w:ascii="Consolas" w:hAnsi="Consolas"/>
+          <w:color w:val="FCFFE0"/>
+          <w:bdr w:val="none" w:sz="0" w:space="0" w:color="auto" w:frame="1"/>
+        </w:rPr>
+        <w:t>mfr.f</w:t>
+      </w:r>
+      <w:proofErr w:type="spellEnd"/>
+      <w:proofErr w:type="gramEnd"/>
+      <w:r>
+        <w:rPr>
+          <w:rStyle w:val="gnd-iwgdh3b"/>
+          <w:rFonts w:ascii="Consolas" w:hAnsi="Consolas"/>
+          <w:color w:val="FCFFE0"/>
+          <w:bdr w:val="none" w:sz="0" w:space="0" w:color="auto" w:frame="1"/>
+        </w:rPr>
+        <w:t xml:space="preserve">    1.337391  6        1.024523</w:t>
       </w:r>
     </w:p>
     <w:p>
@@ -11518,22 +11282,6 @@
           <w:rFonts w:asciiTheme="minorHAnsi" w:hAnsiTheme="minorHAnsi" w:cstheme="minorHAnsi"/>
         </w:rPr>
       </w:pPr>
-      <w:proofErr w:type="spellStart"/>
-      <w:proofErr w:type="gramStart"/>
-      <w:r>
-        <w:rPr>
-          <w:rFonts w:asciiTheme="minorHAnsi" w:hAnsiTheme="minorHAnsi" w:cstheme="minorHAnsi"/>
-        </w:rPr>
-        <w:t>mfr.f</w:t>
-      </w:r>
-      <w:proofErr w:type="spellEnd"/>
-      <w:proofErr w:type="gramEnd"/>
-      <w:r>
-        <w:rPr>
-          <w:rFonts w:asciiTheme="minorHAnsi" w:hAnsiTheme="minorHAnsi" w:cstheme="minorHAnsi"/>
-        </w:rPr>
-        <w:t xml:space="preserve">    1.337391  6        1.024523</w:t>
-      </w:r>
     </w:p>
     <w:p>
       <w:pPr>
@@ -11637,6 +11385,7 @@
       <w:r>
         <w:rPr>
           <w:rFonts w:asciiTheme="minorHAnsi" w:hAnsiTheme="minorHAnsi" w:cstheme="minorHAnsi"/>
+          <w:noProof/>
         </w:rPr>
         <w:lastRenderedPageBreak/>
         <w:drawing>
@@ -11675,6 +11424,8 @@
           </wp:inline>
         </w:drawing>
       </w:r>
+      <w:bookmarkStart w:id="0" w:name="_GoBack"/>
+      <w:bookmarkEnd w:id="0"/>
     </w:p>
     <w:p>
       <w:pPr>
@@ -11917,10 +11668,11 @@
       <w:r>
         <w:rPr>
           <w:rFonts w:asciiTheme="minorHAnsi" w:hAnsiTheme="minorHAnsi" w:cstheme="minorHAnsi"/>
+          <w:noProof/>
         </w:rPr>
         <w:drawing>
-          <wp:inline distT="0" distB="0" distL="0" distR="0" wp14:anchorId="6F28F196" wp14:editId="10C8EC93">
-            <wp:extent cx="3606800" cy="2120900"/>
+          <wp:inline distT="0" distB="0" distL="0" distR="0" wp14:anchorId="6F28F196" wp14:editId="072C7DE1">
+            <wp:extent cx="4308722" cy="2533650"/>
             <wp:effectExtent l="0" t="0" r="0" b="0"/>
             <wp:docPr id="1573193467" name="Picture 1" descr="A graph with numbers and a red line&#10;&#10;Description automatically generated"/>
             <wp:cNvGraphicFramePr>
@@ -11942,7 +11694,7 @@
                   <pic:spPr>
                     <a:xfrm>
                       <a:off x="0" y="0"/>
-                      <a:ext cx="3606800" cy="2120900"/>
+                      <a:ext cx="4315659" cy="2537729"/>
                     </a:xfrm>
                     <a:prstGeom prst="rect">
                       <a:avLst/>
@@ -12051,7 +11803,14 @@
         <w:rPr>
           <w:rFonts w:asciiTheme="minorHAnsi" w:hAnsiTheme="minorHAnsi" w:cstheme="minorHAnsi"/>
         </w:rPr>
-        <w:t xml:space="preserve"> = F” to observe which observations influence the value of the intercept and each slope parameter. Which observation is influencing the value of the intercept the most?</w:t>
+        <w:t xml:space="preserve"> = F” to observe which observations influence the value of the intercept and each slope parameter. Which observation is </w:t>
+      </w:r>
+      <w:r>
+        <w:rPr>
+          <w:rFonts w:asciiTheme="minorHAnsi" w:hAnsiTheme="minorHAnsi" w:cstheme="minorHAnsi"/>
+        </w:rPr>
+        <w:lastRenderedPageBreak/>
+        <w:t>influencing the value of the intercept the most?</w:t>
       </w:r>
     </w:p>
     <w:p>
@@ -12070,8 +11829,8 @@
       <w:r>
         <w:rPr>
           <w:rFonts w:asciiTheme="minorHAnsi" w:hAnsiTheme="minorHAnsi" w:cstheme="minorHAnsi"/>
-        </w:rPr>
-        <w:lastRenderedPageBreak/>
+          <w:noProof/>
+        </w:rPr>
         <w:drawing>
           <wp:inline distT="0" distB="0" distL="0" distR="0" wp14:anchorId="74C09FA9" wp14:editId="296F4CED">
             <wp:extent cx="4699000" cy="2414563"/>
@@ -12192,6 +11951,7 @@
       <w:r>
         <w:rPr>
           <w:rFonts w:asciiTheme="minorHAnsi" w:hAnsiTheme="minorHAnsi" w:cstheme="minorHAnsi"/>
+          <w:noProof/>
         </w:rPr>
         <w:drawing>
           <wp:inline distT="0" distB="0" distL="0" distR="0" wp14:anchorId="28E9FBA6" wp14:editId="3367CB19">
@@ -12261,7 +12021,19 @@
         <w:rPr>
           <w:rFonts w:asciiTheme="minorHAnsi" w:hAnsiTheme="minorHAnsi" w:cstheme="minorHAnsi"/>
         </w:rPr>
-        <w:t xml:space="preserve"> to influence the fit.</w:t>
+        <w:t xml:space="preserve"> to influence the fit</w:t>
+      </w:r>
+      <w:r>
+        <w:rPr>
+          <w:rFonts w:asciiTheme="minorHAnsi" w:hAnsiTheme="minorHAnsi" w:cstheme="minorHAnsi"/>
+        </w:rPr>
+        <w:t xml:space="preserve"> (i.e. the coefficients change with the exclusion of observation 4 compared to the exclusion of the others)</w:t>
+      </w:r>
+      <w:r>
+        <w:rPr>
+          <w:rFonts w:asciiTheme="minorHAnsi" w:hAnsiTheme="minorHAnsi" w:cstheme="minorHAnsi"/>
+        </w:rPr>
+        <w:t>.</w:t>
       </w:r>
     </w:p>
     <w:p>
@@ -12328,11 +12100,12 @@
         <w:rPr>
           <w:rFonts w:asciiTheme="minorHAnsi" w:hAnsiTheme="minorHAnsi" w:cstheme="minorHAnsi"/>
         </w:rPr>
+        <w:lastRenderedPageBreak/>
         <w:drawing>
-          <wp:inline distT="0" distB="0" distL="0" distR="0" wp14:anchorId="10453643" wp14:editId="209588B6">
-            <wp:extent cx="4860901" cy="2070100"/>
-            <wp:effectExtent l="0" t="0" r="3810" b="0"/>
-            <wp:docPr id="1578549878" name="Picture 1" descr="A graph with red lines&#10;&#10;Description automatically generated"/>
+          <wp:inline distT="0" distB="0" distL="0" distR="0" wp14:anchorId="372F03DE" wp14:editId="07F69609">
+            <wp:extent cx="4981575" cy="2863677"/>
+            <wp:effectExtent l="0" t="0" r="0" b="0"/>
+            <wp:docPr id="2" name="Picture 2"/>
             <wp:cNvGraphicFramePr>
               <a:graphicFrameLocks xmlns:a="http://schemas.openxmlformats.org/drawingml/2006/main" noChangeAspect="1"/>
             </wp:cNvGraphicFramePr>
@@ -12340,7 +12113,7 @@
               <a:graphicData uri="http://schemas.openxmlformats.org/drawingml/2006/picture">
                 <pic:pic xmlns:pic="http://schemas.openxmlformats.org/drawingml/2006/picture">
                   <pic:nvPicPr>
-                    <pic:cNvPr id="1578549878" name="Picture 1" descr="A graph with red lines&#10;&#10;Description automatically generated"/>
+                    <pic:cNvPr id="1" name=""/>
                     <pic:cNvPicPr/>
                   </pic:nvPicPr>
                   <pic:blipFill>
@@ -12352,7 +12125,7 @@
                   <pic:spPr>
                     <a:xfrm>
                       <a:off x="0" y="0"/>
-                      <a:ext cx="4868149" cy="2073187"/>
+                      <a:ext cx="4998895" cy="2873634"/>
                     </a:xfrm>
                     <a:prstGeom prst="rect">
                       <a:avLst/>
@@ -12382,7 +12155,44 @@
         <w:rPr>
           <w:rFonts w:asciiTheme="minorHAnsi" w:hAnsiTheme="minorHAnsi" w:cstheme="minorHAnsi"/>
         </w:rPr>
-        <w:t>Observation 4 is not fit well.</w:t>
+        <w:t>Although o</w:t>
+      </w:r>
+      <w:r>
+        <w:rPr>
+          <w:rFonts w:asciiTheme="minorHAnsi" w:hAnsiTheme="minorHAnsi" w:cstheme="minorHAnsi"/>
+        </w:rPr>
+        <w:t>bservation 4 is not fit wel</w:t>
+      </w:r>
+      <w:r>
+        <w:rPr>
+          <w:rFonts w:asciiTheme="minorHAnsi" w:hAnsiTheme="minorHAnsi" w:cstheme="minorHAnsi"/>
+        </w:rPr>
+        <w:t>l (has a high residual), it does not have high leverage</w:t>
+      </w:r>
+      <w:r>
+        <w:rPr>
+          <w:rFonts w:asciiTheme="minorHAnsi" w:hAnsiTheme="minorHAnsi" w:cstheme="minorHAnsi"/>
+        </w:rPr>
+        <w:t>.</w:t>
+      </w:r>
+      <w:r>
+        <w:rPr>
+          <w:rFonts w:asciiTheme="minorHAnsi" w:hAnsiTheme="minorHAnsi" w:cstheme="minorHAnsi"/>
+        </w:rPr>
+        <w:t xml:space="preserve"> No points in the data set have both high studentized residual </w:t>
+      </w:r>
+      <w:r>
+        <w:rPr>
+          <w:rFonts w:asciiTheme="minorHAnsi" w:hAnsiTheme="minorHAnsi" w:cstheme="minorHAnsi"/>
+          <w:u w:val="single"/>
+        </w:rPr>
+        <w:t>and</w:t>
+      </w:r>
+      <w:r>
+        <w:rPr>
+          <w:rFonts w:asciiTheme="minorHAnsi" w:hAnsiTheme="minorHAnsi" w:cstheme="minorHAnsi"/>
+        </w:rPr>
+        <w:t xml:space="preserve"> high leverage.</w:t>
       </w:r>
     </w:p>
     <w:p>
@@ -12401,7 +12211,6 @@
         <w:rPr>
           <w:rFonts w:asciiTheme="minorHAnsi" w:hAnsiTheme="minorHAnsi" w:cstheme="minorHAnsi"/>
         </w:rPr>
-        <w:lastRenderedPageBreak/>
         <w:t>Based on your answer to (8), find one potentially influential observation you wish to investigate.</w:t>
       </w:r>
     </w:p>
@@ -12457,6 +12266,12 @@
           <w:rFonts w:asciiTheme="minorHAnsi" w:hAnsiTheme="minorHAnsi" w:cstheme="minorHAnsi"/>
         </w:rPr>
       </w:pPr>
+      <w:r>
+        <w:rPr>
+          <w:rFonts w:asciiTheme="minorHAnsi" w:hAnsiTheme="minorHAnsi" w:cstheme="minorHAnsi"/>
+        </w:rPr>
+        <w:t>Observation 4 had a rating of 93.7.</w:t>
+      </w:r>
     </w:p>
     <w:p>
       <w:pPr>
@@ -12493,6 +12308,106 @@
     </w:p>
     <w:p>
       <w:pPr>
+        <w:pStyle w:val="HTMLPreformatted"/>
+        <w:shd w:val="clear" w:color="auto" w:fill="0B0A09"/>
+        <w:wordWrap w:val="0"/>
+        <w:rPr>
+          <w:rStyle w:val="gnd-iwgdn2b"/>
+          <w:rFonts w:ascii="Consolas" w:eastAsiaTheme="majorEastAsia" w:hAnsi="Consolas"/>
+          <w:color w:val="949C8B"/>
+        </w:rPr>
+      </w:pPr>
+      <w:r>
+        <w:rPr>
+          <w:rStyle w:val="gnd-iwgdo3b"/>
+          <w:rFonts w:ascii="Consolas" w:hAnsi="Consolas"/>
+          <w:color w:val="949C8B"/>
+        </w:rPr>
+        <w:t xml:space="preserve">&gt; </w:t>
+      </w:r>
+      <w:proofErr w:type="gramStart"/>
+      <w:r>
+        <w:rPr>
+          <w:rStyle w:val="gnd-iwgdn2b"/>
+          <w:rFonts w:ascii="Consolas" w:eastAsiaTheme="majorEastAsia" w:hAnsi="Consolas"/>
+          <w:color w:val="949C8B"/>
+        </w:rPr>
+        <w:t>predict(</w:t>
+      </w:r>
+      <w:proofErr w:type="gramEnd"/>
+      <w:r>
+        <w:rPr>
+          <w:rStyle w:val="gnd-iwgdn2b"/>
+          <w:rFonts w:ascii="Consolas" w:eastAsiaTheme="majorEastAsia" w:hAnsi="Consolas"/>
+          <w:color w:val="949C8B"/>
+        </w:rPr>
+        <w:t>m.5a, cereals[4,])</w:t>
+      </w:r>
+    </w:p>
+    <w:p>
+      <w:pPr>
+        <w:pStyle w:val="HTMLPreformatted"/>
+        <w:shd w:val="clear" w:color="auto" w:fill="0B0A09"/>
+        <w:wordWrap w:val="0"/>
+        <w:rPr>
+          <w:rStyle w:val="gnd-iwgdh3b"/>
+          <w:rFonts w:ascii="Consolas" w:hAnsi="Consolas"/>
+          <w:color w:val="FCFFE0"/>
+          <w:bdr w:val="none" w:sz="0" w:space="0" w:color="auto" w:frame="1"/>
+        </w:rPr>
+      </w:pPr>
+      <w:r>
+        <w:rPr>
+          <w:rStyle w:val="gnd-iwgdh3b"/>
+          <w:rFonts w:ascii="Consolas" w:hAnsi="Consolas"/>
+          <w:color w:val="FCFFE0"/>
+          <w:bdr w:val="none" w:sz="0" w:space="0" w:color="auto" w:frame="1"/>
+        </w:rPr>
+        <w:t xml:space="preserve">       1 </w:t>
+      </w:r>
+    </w:p>
+    <w:p>
+      <w:pPr>
+        <w:pStyle w:val="HTMLPreformatted"/>
+        <w:shd w:val="clear" w:color="auto" w:fill="0B0A09"/>
+        <w:wordWrap w:val="0"/>
+        <w:rPr>
+          <w:rFonts w:ascii="Consolas" w:hAnsi="Consolas"/>
+          <w:color w:val="FCFFE0"/>
+        </w:rPr>
+      </w:pPr>
+      <w:r>
+        <w:rPr>
+          <w:rStyle w:val="gnd-iwgdh3b"/>
+          <w:rFonts w:ascii="Consolas" w:hAnsi="Consolas"/>
+          <w:color w:val="FCFFE0"/>
+          <w:bdr w:val="none" w:sz="0" w:space="0" w:color="auto" w:frame="1"/>
+        </w:rPr>
+        <w:t xml:space="preserve">70.35206 </w:t>
+      </w:r>
+    </w:p>
+    <w:p>
+      <w:pPr>
+        <w:pStyle w:val="QuickA"/>
+        <w:numPr>
+          <w:ilvl w:val="0"/>
+          <w:numId w:val="0"/>
+        </w:numPr>
+        <w:spacing w:after="100"/>
+        <w:ind w:left="720"/>
+        <w:rPr>
+          <w:rFonts w:asciiTheme="minorHAnsi" w:hAnsiTheme="minorHAnsi" w:cstheme="minorHAnsi"/>
+        </w:rPr>
+      </w:pPr>
+      <w:r>
+        <w:rPr>
+          <w:rFonts w:asciiTheme="minorHAnsi" w:hAnsiTheme="minorHAnsi" w:cstheme="minorHAnsi"/>
+        </w:rPr>
+        <w:t>This observation was predicted to have a rating of 70.35</w:t>
+      </w:r>
+    </w:p>
+    <w:p>
+      <w:pPr>
         <w:pStyle w:val="QuickA"/>
         <w:numPr>
           <w:ilvl w:val="1"/>
@@ -12507,16 +12422,8 @@
         <w:rPr>
           <w:rFonts w:asciiTheme="minorHAnsi" w:hAnsiTheme="minorHAnsi" w:cstheme="minorHAnsi"/>
         </w:rPr>
-        <w:t xml:space="preserve">How would you proceed with your model with respect to this </w:t>
-      </w:r>
-      <w:proofErr w:type="gramStart"/>
-      <w:r>
-        <w:rPr>
-          <w:rFonts w:asciiTheme="minorHAnsi" w:hAnsiTheme="minorHAnsi" w:cstheme="minorHAnsi"/>
-        </w:rPr>
-        <w:t>particular observation</w:t>
-      </w:r>
-      <w:proofErr w:type="gramEnd"/>
+        <w:t>How would you proceed with your model with respect to this particular observation</w:t>
+      </w:r>
       <w:r>
         <w:rPr>
           <w:rFonts w:asciiTheme="minorHAnsi" w:hAnsiTheme="minorHAnsi" w:cstheme="minorHAnsi"/>
@@ -12527,6 +12434,7 @@
     <w:p>
       <w:pPr>
         <w:widowControl/>
+        <w:shd w:val="clear" w:color="auto" w:fill="0B0A09"/>
         <w:tabs>
           <w:tab w:val="clear" w:pos="-1440"/>
           <w:tab w:val="clear" w:pos="-720"/>
@@ -12564,17 +12472,1318 @@
           <w:tab w:val="clear" w:pos="6928"/>
           <w:tab w:val="clear" w:pos="7361"/>
           <w:tab w:val="clear" w:pos="7794"/>
-          <w:tab w:val="clear" w:pos="8227"/>
           <w:tab w:val="clear" w:pos="8660"/>
           <w:tab w:val="clear" w:pos="9093"/>
+          <w:tab w:val="left" w:pos="916"/>
+          <w:tab w:val="left" w:pos="1832"/>
+          <w:tab w:val="left" w:pos="2748"/>
+          <w:tab w:val="left" w:pos="3664"/>
+          <w:tab w:val="left" w:pos="4580"/>
+          <w:tab w:val="left" w:pos="5496"/>
+          <w:tab w:val="left" w:pos="6412"/>
+          <w:tab w:val="left" w:pos="7328"/>
+          <w:tab w:val="left" w:pos="9160"/>
+          <w:tab w:val="left" w:pos="10076"/>
+          <w:tab w:val="left" w:pos="10992"/>
+          <w:tab w:val="left" w:pos="11908"/>
+          <w:tab w:val="left" w:pos="12824"/>
+          <w:tab w:val="left" w:pos="13740"/>
+          <w:tab w:val="left" w:pos="14656"/>
         </w:tabs>
-        <w:spacing w:after="200" w:line="276" w:lineRule="auto"/>
-        <w:rPr>
-          <w:rFonts w:asciiTheme="minorHAnsi" w:hAnsiTheme="minorHAnsi" w:cstheme="minorHAnsi"/>
-          <w:bCs/>
-          <w:sz w:val="28"/>
-        </w:rPr>
-      </w:pPr>
+        <w:wordWrap w:val="0"/>
+        <w:rPr>
+          <w:rFonts w:ascii="Consolas" w:eastAsia="Times New Roman" w:hAnsi="Consolas" w:cs="Courier New"/>
+          <w:snapToGrid/>
+          <w:color w:val="949C8B"/>
+          <w:sz w:val="20"/>
+        </w:rPr>
+      </w:pPr>
+      <w:r>
+        <w:rPr>
+          <w:rFonts w:ascii="Consolas" w:eastAsia="Times New Roman" w:hAnsi="Consolas" w:cs="Courier New"/>
+          <w:snapToGrid/>
+          <w:color w:val="949C8B"/>
+          <w:sz w:val="20"/>
+        </w:rPr>
+        <w:t xml:space="preserve">&gt; </w:t>
+      </w:r>
+      <w:proofErr w:type="gramStart"/>
+      <w:r>
+        <w:rPr>
+          <w:rFonts w:ascii="Consolas" w:eastAsia="Times New Roman" w:hAnsi="Consolas" w:cs="Courier New"/>
+          <w:snapToGrid/>
+          <w:color w:val="949C8B"/>
+          <w:sz w:val="20"/>
+        </w:rPr>
+        <w:t>cereals[</w:t>
+      </w:r>
+      <w:proofErr w:type="gramEnd"/>
+      <w:r>
+        <w:rPr>
+          <w:rFonts w:ascii="Consolas" w:eastAsia="Times New Roman" w:hAnsi="Consolas" w:cs="Courier New"/>
+          <w:snapToGrid/>
+          <w:color w:val="949C8B"/>
+          <w:sz w:val="20"/>
+        </w:rPr>
+        <w:t>4,]</w:t>
+      </w:r>
+    </w:p>
+    <w:p>
+      <w:pPr>
+        <w:widowControl/>
+        <w:shd w:val="clear" w:color="auto" w:fill="0B0A09"/>
+        <w:tabs>
+          <w:tab w:val="clear" w:pos="-1440"/>
+          <w:tab w:val="clear" w:pos="-720"/>
+          <w:tab w:val="clear" w:pos="0"/>
+          <w:tab w:val="clear" w:pos="361"/>
+          <w:tab w:val="clear" w:pos="433"/>
+          <w:tab w:val="clear" w:pos="722"/>
+          <w:tab w:val="clear" w:pos="866"/>
+          <w:tab w:val="clear" w:pos="1083"/>
+          <w:tab w:val="clear" w:pos="1299"/>
+          <w:tab w:val="clear" w:pos="1444"/>
+          <w:tab w:val="clear" w:pos="1732"/>
+          <w:tab w:val="clear" w:pos="1806"/>
+          <w:tab w:val="clear" w:pos="2167"/>
+          <w:tab w:val="clear" w:pos="2528"/>
+          <w:tab w:val="clear" w:pos="2598"/>
+          <w:tab w:val="clear" w:pos="2889"/>
+          <w:tab w:val="clear" w:pos="3031"/>
+          <w:tab w:val="clear" w:pos="3250"/>
+          <w:tab w:val="clear" w:pos="3464"/>
+          <w:tab w:val="clear" w:pos="3612"/>
+          <w:tab w:val="clear" w:pos="3897"/>
+          <w:tab w:val="clear" w:pos="3973"/>
+          <w:tab w:val="clear" w:pos="4334"/>
+          <w:tab w:val="clear" w:pos="4695"/>
+          <w:tab w:val="clear" w:pos="4763"/>
+          <w:tab w:val="clear" w:pos="5056"/>
+          <w:tab w:val="clear" w:pos="5196"/>
+          <w:tab w:val="clear" w:pos="5418"/>
+          <w:tab w:val="clear" w:pos="5629"/>
+          <w:tab w:val="clear" w:pos="5779"/>
+          <w:tab w:val="clear" w:pos="6062"/>
+          <w:tab w:val="clear" w:pos="6140"/>
+          <w:tab w:val="clear" w:pos="6495"/>
+          <w:tab w:val="clear" w:pos="6928"/>
+          <w:tab w:val="clear" w:pos="7361"/>
+          <w:tab w:val="clear" w:pos="7794"/>
+          <w:tab w:val="clear" w:pos="8660"/>
+          <w:tab w:val="clear" w:pos="9093"/>
+          <w:tab w:val="left" w:pos="916"/>
+          <w:tab w:val="left" w:pos="1832"/>
+          <w:tab w:val="left" w:pos="2748"/>
+          <w:tab w:val="left" w:pos="3664"/>
+          <w:tab w:val="left" w:pos="4580"/>
+          <w:tab w:val="left" w:pos="5496"/>
+          <w:tab w:val="left" w:pos="6412"/>
+          <w:tab w:val="left" w:pos="7328"/>
+          <w:tab w:val="left" w:pos="9160"/>
+          <w:tab w:val="left" w:pos="10076"/>
+          <w:tab w:val="left" w:pos="10992"/>
+          <w:tab w:val="left" w:pos="11908"/>
+          <w:tab w:val="left" w:pos="12824"/>
+          <w:tab w:val="left" w:pos="13740"/>
+          <w:tab w:val="left" w:pos="14656"/>
+        </w:tabs>
+        <w:wordWrap w:val="0"/>
+        <w:rPr>
+          <w:rFonts w:ascii="Consolas" w:eastAsia="Times New Roman" w:hAnsi="Consolas" w:cs="Courier New"/>
+          <w:snapToGrid/>
+          <w:color w:val="FCFFE0"/>
+          <w:sz w:val="20"/>
+          <w:bdr w:val="none" w:sz="0" w:space="0" w:color="auto" w:frame="1"/>
+        </w:rPr>
+      </w:pPr>
+      <w:r>
+        <w:rPr>
+          <w:rFonts w:ascii="Consolas" w:eastAsia="Times New Roman" w:hAnsi="Consolas" w:cs="Courier New"/>
+          <w:snapToGrid/>
+          <w:color w:val="FCFFE0"/>
+          <w:sz w:val="20"/>
+          <w:bdr w:val="none" w:sz="0" w:space="0" w:color="auto" w:frame="1"/>
+        </w:rPr>
+        <w:t xml:space="preserve"># A </w:t>
+      </w:r>
+      <w:proofErr w:type="spellStart"/>
+      <w:r>
+        <w:rPr>
+          <w:rFonts w:ascii="Consolas" w:eastAsia="Times New Roman" w:hAnsi="Consolas" w:cs="Courier New"/>
+          <w:snapToGrid/>
+          <w:color w:val="FCFFE0"/>
+          <w:sz w:val="20"/>
+          <w:bdr w:val="none" w:sz="0" w:space="0" w:color="auto" w:frame="1"/>
+        </w:rPr>
+        <w:t>tibble</w:t>
+      </w:r>
+      <w:proofErr w:type="spellEnd"/>
+      <w:r>
+        <w:rPr>
+          <w:rFonts w:ascii="Consolas" w:eastAsia="Times New Roman" w:hAnsi="Consolas" w:cs="Courier New"/>
+          <w:snapToGrid/>
+          <w:color w:val="FCFFE0"/>
+          <w:sz w:val="20"/>
+          <w:bdr w:val="none" w:sz="0" w:space="0" w:color="auto" w:frame="1"/>
+        </w:rPr>
+        <w:t>: 1 × 17</w:t>
+      </w:r>
+    </w:p>
+    <w:p>
+      <w:pPr>
+        <w:widowControl/>
+        <w:shd w:val="clear" w:color="auto" w:fill="0B0A09"/>
+        <w:tabs>
+          <w:tab w:val="clear" w:pos="-1440"/>
+          <w:tab w:val="clear" w:pos="-720"/>
+          <w:tab w:val="clear" w:pos="0"/>
+          <w:tab w:val="clear" w:pos="361"/>
+          <w:tab w:val="clear" w:pos="433"/>
+          <w:tab w:val="clear" w:pos="722"/>
+          <w:tab w:val="clear" w:pos="866"/>
+          <w:tab w:val="clear" w:pos="1083"/>
+          <w:tab w:val="clear" w:pos="1299"/>
+          <w:tab w:val="clear" w:pos="1444"/>
+          <w:tab w:val="clear" w:pos="1732"/>
+          <w:tab w:val="clear" w:pos="1806"/>
+          <w:tab w:val="clear" w:pos="2167"/>
+          <w:tab w:val="clear" w:pos="2528"/>
+          <w:tab w:val="clear" w:pos="2598"/>
+          <w:tab w:val="clear" w:pos="2889"/>
+          <w:tab w:val="clear" w:pos="3031"/>
+          <w:tab w:val="clear" w:pos="3250"/>
+          <w:tab w:val="clear" w:pos="3464"/>
+          <w:tab w:val="clear" w:pos="3612"/>
+          <w:tab w:val="clear" w:pos="3897"/>
+          <w:tab w:val="clear" w:pos="3973"/>
+          <w:tab w:val="clear" w:pos="4334"/>
+          <w:tab w:val="clear" w:pos="4695"/>
+          <w:tab w:val="clear" w:pos="4763"/>
+          <w:tab w:val="clear" w:pos="5056"/>
+          <w:tab w:val="clear" w:pos="5196"/>
+          <w:tab w:val="clear" w:pos="5418"/>
+          <w:tab w:val="clear" w:pos="5629"/>
+          <w:tab w:val="clear" w:pos="5779"/>
+          <w:tab w:val="clear" w:pos="6062"/>
+          <w:tab w:val="clear" w:pos="6140"/>
+          <w:tab w:val="clear" w:pos="6495"/>
+          <w:tab w:val="clear" w:pos="6928"/>
+          <w:tab w:val="clear" w:pos="7361"/>
+          <w:tab w:val="clear" w:pos="7794"/>
+          <w:tab w:val="clear" w:pos="8660"/>
+          <w:tab w:val="clear" w:pos="9093"/>
+          <w:tab w:val="left" w:pos="916"/>
+          <w:tab w:val="left" w:pos="1832"/>
+          <w:tab w:val="left" w:pos="2748"/>
+          <w:tab w:val="left" w:pos="3664"/>
+          <w:tab w:val="left" w:pos="4580"/>
+          <w:tab w:val="left" w:pos="5496"/>
+          <w:tab w:val="left" w:pos="6412"/>
+          <w:tab w:val="left" w:pos="7328"/>
+          <w:tab w:val="left" w:pos="9160"/>
+          <w:tab w:val="left" w:pos="10076"/>
+          <w:tab w:val="left" w:pos="10992"/>
+          <w:tab w:val="left" w:pos="11908"/>
+          <w:tab w:val="left" w:pos="12824"/>
+          <w:tab w:val="left" w:pos="13740"/>
+          <w:tab w:val="left" w:pos="14656"/>
+        </w:tabs>
+        <w:wordWrap w:val="0"/>
+        <w:rPr>
+          <w:rFonts w:ascii="Consolas" w:eastAsia="Times New Roman" w:hAnsi="Consolas" w:cs="Courier New"/>
+          <w:snapToGrid/>
+          <w:color w:val="FCFFE0"/>
+          <w:sz w:val="20"/>
+          <w:bdr w:val="none" w:sz="0" w:space="0" w:color="auto" w:frame="1"/>
+        </w:rPr>
+      </w:pPr>
+      <w:r>
+        <w:rPr>
+          <w:rFonts w:ascii="Consolas" w:eastAsia="Times New Roman" w:hAnsi="Consolas" w:cs="Courier New"/>
+          <w:snapToGrid/>
+          <w:color w:val="FCFFE0"/>
+          <w:sz w:val="20"/>
+          <w:bdr w:val="none" w:sz="0" w:space="0" w:color="auto" w:frame="1"/>
+        </w:rPr>
+        <w:t xml:space="preserve">  name                      </w:t>
+      </w:r>
+      <w:proofErr w:type="spellStart"/>
+      <w:r>
+        <w:rPr>
+          <w:rFonts w:ascii="Consolas" w:eastAsia="Times New Roman" w:hAnsi="Consolas" w:cs="Courier New"/>
+          <w:snapToGrid/>
+          <w:color w:val="FCFFE0"/>
+          <w:sz w:val="20"/>
+          <w:bdr w:val="none" w:sz="0" w:space="0" w:color="auto" w:frame="1"/>
+        </w:rPr>
+        <w:t>mfr</w:t>
+      </w:r>
+      <w:proofErr w:type="spellEnd"/>
+      <w:r>
+        <w:rPr>
+          <w:rFonts w:ascii="Consolas" w:eastAsia="Times New Roman" w:hAnsi="Consolas" w:cs="Courier New"/>
+          <w:snapToGrid/>
+          <w:color w:val="FCFFE0"/>
+          <w:sz w:val="20"/>
+          <w:bdr w:val="none" w:sz="0" w:space="0" w:color="auto" w:frame="1"/>
+        </w:rPr>
+        <w:t xml:space="preserve">   </w:t>
+      </w:r>
+      <w:proofErr w:type="gramStart"/>
+      <w:r>
+        <w:rPr>
+          <w:rFonts w:ascii="Consolas" w:eastAsia="Times New Roman" w:hAnsi="Consolas" w:cs="Courier New"/>
+          <w:snapToGrid/>
+          <w:color w:val="FCFFE0"/>
+          <w:sz w:val="20"/>
+          <w:bdr w:val="none" w:sz="0" w:space="0" w:color="auto" w:frame="1"/>
+        </w:rPr>
+        <w:t>type  calories</w:t>
+      </w:r>
+      <w:proofErr w:type="gramEnd"/>
+      <w:r>
+        <w:rPr>
+          <w:rFonts w:ascii="Consolas" w:eastAsia="Times New Roman" w:hAnsi="Consolas" w:cs="Courier New"/>
+          <w:snapToGrid/>
+          <w:color w:val="FCFFE0"/>
+          <w:sz w:val="20"/>
+          <w:bdr w:val="none" w:sz="0" w:space="0" w:color="auto" w:frame="1"/>
+        </w:rPr>
+        <w:t xml:space="preserve"> protein   fat sodium fiber carbo sugars </w:t>
+      </w:r>
+      <w:proofErr w:type="spellStart"/>
+      <w:r>
+        <w:rPr>
+          <w:rFonts w:ascii="Consolas" w:eastAsia="Times New Roman" w:hAnsi="Consolas" w:cs="Courier New"/>
+          <w:snapToGrid/>
+          <w:color w:val="FCFFE0"/>
+          <w:sz w:val="20"/>
+          <w:bdr w:val="none" w:sz="0" w:space="0" w:color="auto" w:frame="1"/>
+        </w:rPr>
+        <w:t>potass</w:t>
+      </w:r>
+      <w:proofErr w:type="spellEnd"/>
+      <w:r>
+        <w:rPr>
+          <w:rFonts w:ascii="Consolas" w:eastAsia="Times New Roman" w:hAnsi="Consolas" w:cs="Courier New"/>
+          <w:snapToGrid/>
+          <w:color w:val="FCFFE0"/>
+          <w:sz w:val="20"/>
+          <w:bdr w:val="none" w:sz="0" w:space="0" w:color="auto" w:frame="1"/>
+        </w:rPr>
+        <w:t xml:space="preserve"> vitamins shelf weight  cups rating </w:t>
+      </w:r>
+      <w:proofErr w:type="spellStart"/>
+      <w:r>
+        <w:rPr>
+          <w:rFonts w:ascii="Consolas" w:eastAsia="Times New Roman" w:hAnsi="Consolas" w:cs="Courier New"/>
+          <w:snapToGrid/>
+          <w:color w:val="FCFFE0"/>
+          <w:sz w:val="20"/>
+          <w:bdr w:val="none" w:sz="0" w:space="0" w:color="auto" w:frame="1"/>
+        </w:rPr>
+        <w:t>mfr.f</w:t>
+      </w:r>
+      <w:proofErr w:type="spellEnd"/>
+    </w:p>
+    <w:p>
+      <w:pPr>
+        <w:widowControl/>
+        <w:shd w:val="clear" w:color="auto" w:fill="0B0A09"/>
+        <w:tabs>
+          <w:tab w:val="clear" w:pos="-1440"/>
+          <w:tab w:val="clear" w:pos="-720"/>
+          <w:tab w:val="clear" w:pos="0"/>
+          <w:tab w:val="clear" w:pos="361"/>
+          <w:tab w:val="clear" w:pos="433"/>
+          <w:tab w:val="clear" w:pos="722"/>
+          <w:tab w:val="clear" w:pos="866"/>
+          <w:tab w:val="clear" w:pos="1083"/>
+          <w:tab w:val="clear" w:pos="1299"/>
+          <w:tab w:val="clear" w:pos="1444"/>
+          <w:tab w:val="clear" w:pos="1732"/>
+          <w:tab w:val="clear" w:pos="1806"/>
+          <w:tab w:val="clear" w:pos="2167"/>
+          <w:tab w:val="clear" w:pos="2528"/>
+          <w:tab w:val="clear" w:pos="2598"/>
+          <w:tab w:val="clear" w:pos="2889"/>
+          <w:tab w:val="clear" w:pos="3031"/>
+          <w:tab w:val="clear" w:pos="3250"/>
+          <w:tab w:val="clear" w:pos="3464"/>
+          <w:tab w:val="clear" w:pos="3612"/>
+          <w:tab w:val="clear" w:pos="3897"/>
+          <w:tab w:val="clear" w:pos="3973"/>
+          <w:tab w:val="clear" w:pos="4334"/>
+          <w:tab w:val="clear" w:pos="4695"/>
+          <w:tab w:val="clear" w:pos="4763"/>
+          <w:tab w:val="clear" w:pos="5056"/>
+          <w:tab w:val="clear" w:pos="5196"/>
+          <w:tab w:val="clear" w:pos="5418"/>
+          <w:tab w:val="clear" w:pos="5629"/>
+          <w:tab w:val="clear" w:pos="5779"/>
+          <w:tab w:val="clear" w:pos="6062"/>
+          <w:tab w:val="clear" w:pos="6140"/>
+          <w:tab w:val="clear" w:pos="6495"/>
+          <w:tab w:val="clear" w:pos="6928"/>
+          <w:tab w:val="clear" w:pos="7361"/>
+          <w:tab w:val="clear" w:pos="7794"/>
+          <w:tab w:val="clear" w:pos="8660"/>
+          <w:tab w:val="clear" w:pos="9093"/>
+          <w:tab w:val="left" w:pos="916"/>
+          <w:tab w:val="left" w:pos="1832"/>
+          <w:tab w:val="left" w:pos="2748"/>
+          <w:tab w:val="left" w:pos="3664"/>
+          <w:tab w:val="left" w:pos="4580"/>
+          <w:tab w:val="left" w:pos="5496"/>
+          <w:tab w:val="left" w:pos="6412"/>
+          <w:tab w:val="left" w:pos="7328"/>
+          <w:tab w:val="left" w:pos="9160"/>
+          <w:tab w:val="left" w:pos="10076"/>
+          <w:tab w:val="left" w:pos="10992"/>
+          <w:tab w:val="left" w:pos="11908"/>
+          <w:tab w:val="left" w:pos="12824"/>
+          <w:tab w:val="left" w:pos="13740"/>
+          <w:tab w:val="left" w:pos="14656"/>
+        </w:tabs>
+        <w:wordWrap w:val="0"/>
+        <w:rPr>
+          <w:rFonts w:ascii="Consolas" w:eastAsia="Times New Roman" w:hAnsi="Consolas" w:cs="Courier New"/>
+          <w:snapToGrid/>
+          <w:color w:val="FCFFE0"/>
+          <w:sz w:val="20"/>
+          <w:bdr w:val="none" w:sz="0" w:space="0" w:color="auto" w:frame="1"/>
+        </w:rPr>
+      </w:pPr>
+      <w:r>
+        <w:rPr>
+          <w:rFonts w:ascii="Consolas" w:eastAsia="Times New Roman" w:hAnsi="Consolas" w:cs="Courier New"/>
+          <w:snapToGrid/>
+          <w:color w:val="FCFFE0"/>
+          <w:sz w:val="20"/>
+          <w:bdr w:val="none" w:sz="0" w:space="0" w:color="auto" w:frame="1"/>
+        </w:rPr>
+        <w:t xml:space="preserve">  </w:t>
+      </w:r>
+      <w:r>
+        <w:rPr>
+          <w:rFonts w:ascii="Consolas" w:eastAsia="Times New Roman" w:hAnsi="Consolas" w:cs="Courier New"/>
+          <w:i/>
+          <w:iCs/>
+          <w:snapToGrid/>
+          <w:color w:val="FCFFE0"/>
+          <w:sz w:val="20"/>
+          <w:bdr w:val="none" w:sz="0" w:space="0" w:color="auto" w:frame="1"/>
+        </w:rPr>
+        <w:t>&lt;</w:t>
+      </w:r>
+      <w:proofErr w:type="spellStart"/>
+      <w:r>
+        <w:rPr>
+          <w:rFonts w:ascii="Consolas" w:eastAsia="Times New Roman" w:hAnsi="Consolas" w:cs="Courier New"/>
+          <w:i/>
+          <w:iCs/>
+          <w:snapToGrid/>
+          <w:color w:val="FCFFE0"/>
+          <w:sz w:val="20"/>
+          <w:bdr w:val="none" w:sz="0" w:space="0" w:color="auto" w:frame="1"/>
+        </w:rPr>
+        <w:t>chr</w:t>
+      </w:r>
+      <w:proofErr w:type="spellEnd"/>
+      <w:r>
+        <w:rPr>
+          <w:rFonts w:ascii="Consolas" w:eastAsia="Times New Roman" w:hAnsi="Consolas" w:cs="Courier New"/>
+          <w:i/>
+          <w:iCs/>
+          <w:snapToGrid/>
+          <w:color w:val="FCFFE0"/>
+          <w:sz w:val="20"/>
+          <w:bdr w:val="none" w:sz="0" w:space="0" w:color="auto" w:frame="1"/>
+        </w:rPr>
+        <w:t>&gt;</w:t>
+      </w:r>
+      <w:r>
+        <w:rPr>
+          <w:rFonts w:ascii="Consolas" w:eastAsia="Times New Roman" w:hAnsi="Consolas" w:cs="Courier New"/>
+          <w:snapToGrid/>
+          <w:color w:val="FCFFE0"/>
+          <w:sz w:val="20"/>
+          <w:bdr w:val="none" w:sz="0" w:space="0" w:color="auto" w:frame="1"/>
+        </w:rPr>
+        <w:t xml:space="preserve">                     </w:t>
+      </w:r>
+      <w:r>
+        <w:rPr>
+          <w:rFonts w:ascii="Consolas" w:eastAsia="Times New Roman" w:hAnsi="Consolas" w:cs="Courier New"/>
+          <w:i/>
+          <w:iCs/>
+          <w:snapToGrid/>
+          <w:color w:val="FCFFE0"/>
+          <w:sz w:val="20"/>
+          <w:bdr w:val="none" w:sz="0" w:space="0" w:color="auto" w:frame="1"/>
+        </w:rPr>
+        <w:t>&lt;</w:t>
+      </w:r>
+      <w:proofErr w:type="spellStart"/>
+      <w:r>
+        <w:rPr>
+          <w:rFonts w:ascii="Consolas" w:eastAsia="Times New Roman" w:hAnsi="Consolas" w:cs="Courier New"/>
+          <w:i/>
+          <w:iCs/>
+          <w:snapToGrid/>
+          <w:color w:val="FCFFE0"/>
+          <w:sz w:val="20"/>
+          <w:bdr w:val="none" w:sz="0" w:space="0" w:color="auto" w:frame="1"/>
+        </w:rPr>
+        <w:t>chr</w:t>
+      </w:r>
+      <w:proofErr w:type="spellEnd"/>
+      <w:r>
+        <w:rPr>
+          <w:rFonts w:ascii="Consolas" w:eastAsia="Times New Roman" w:hAnsi="Consolas" w:cs="Courier New"/>
+          <w:i/>
+          <w:iCs/>
+          <w:snapToGrid/>
+          <w:color w:val="FCFFE0"/>
+          <w:sz w:val="20"/>
+          <w:bdr w:val="none" w:sz="0" w:space="0" w:color="auto" w:frame="1"/>
+        </w:rPr>
+        <w:t>&gt;</w:t>
+      </w:r>
+      <w:r>
+        <w:rPr>
+          <w:rFonts w:ascii="Consolas" w:eastAsia="Times New Roman" w:hAnsi="Consolas" w:cs="Courier New"/>
+          <w:snapToGrid/>
+          <w:color w:val="FCFFE0"/>
+          <w:sz w:val="20"/>
+          <w:bdr w:val="none" w:sz="0" w:space="0" w:color="auto" w:frame="1"/>
+        </w:rPr>
+        <w:t xml:space="preserve"> </w:t>
+      </w:r>
+      <w:r>
+        <w:rPr>
+          <w:rFonts w:ascii="Consolas" w:eastAsia="Times New Roman" w:hAnsi="Consolas" w:cs="Courier New"/>
+          <w:i/>
+          <w:iCs/>
+          <w:snapToGrid/>
+          <w:color w:val="FCFFE0"/>
+          <w:sz w:val="20"/>
+          <w:bdr w:val="none" w:sz="0" w:space="0" w:color="auto" w:frame="1"/>
+        </w:rPr>
+        <w:t>&lt;</w:t>
+      </w:r>
+      <w:proofErr w:type="spellStart"/>
+      <w:r>
+        <w:rPr>
+          <w:rFonts w:ascii="Consolas" w:eastAsia="Times New Roman" w:hAnsi="Consolas" w:cs="Courier New"/>
+          <w:i/>
+          <w:iCs/>
+          <w:snapToGrid/>
+          <w:color w:val="FCFFE0"/>
+          <w:sz w:val="20"/>
+          <w:bdr w:val="none" w:sz="0" w:space="0" w:color="auto" w:frame="1"/>
+        </w:rPr>
+        <w:t>chr</w:t>
+      </w:r>
+      <w:proofErr w:type="spellEnd"/>
+      <w:r>
+        <w:rPr>
+          <w:rFonts w:ascii="Consolas" w:eastAsia="Times New Roman" w:hAnsi="Consolas" w:cs="Courier New"/>
+          <w:i/>
+          <w:iCs/>
+          <w:snapToGrid/>
+          <w:color w:val="FCFFE0"/>
+          <w:sz w:val="20"/>
+          <w:bdr w:val="none" w:sz="0" w:space="0" w:color="auto" w:frame="1"/>
+        </w:rPr>
+        <w:t>&gt;</w:t>
+      </w:r>
+      <w:r>
+        <w:rPr>
+          <w:rFonts w:ascii="Consolas" w:eastAsia="Times New Roman" w:hAnsi="Consolas" w:cs="Courier New"/>
+          <w:snapToGrid/>
+          <w:color w:val="FCFFE0"/>
+          <w:sz w:val="20"/>
+          <w:bdr w:val="none" w:sz="0" w:space="0" w:color="auto" w:frame="1"/>
+        </w:rPr>
+        <w:t xml:space="preserve">    </w:t>
+      </w:r>
+      <w:r>
+        <w:rPr>
+          <w:rFonts w:ascii="Consolas" w:eastAsia="Times New Roman" w:hAnsi="Consolas" w:cs="Courier New"/>
+          <w:i/>
+          <w:iCs/>
+          <w:snapToGrid/>
+          <w:color w:val="FCFFE0"/>
+          <w:sz w:val="20"/>
+          <w:bdr w:val="none" w:sz="0" w:space="0" w:color="auto" w:frame="1"/>
+        </w:rPr>
+        <w:t>&lt;</w:t>
+      </w:r>
+      <w:proofErr w:type="spellStart"/>
+      <w:r>
+        <w:rPr>
+          <w:rFonts w:ascii="Consolas" w:eastAsia="Times New Roman" w:hAnsi="Consolas" w:cs="Courier New"/>
+          <w:i/>
+          <w:iCs/>
+          <w:snapToGrid/>
+          <w:color w:val="FCFFE0"/>
+          <w:sz w:val="20"/>
+          <w:bdr w:val="none" w:sz="0" w:space="0" w:color="auto" w:frame="1"/>
+        </w:rPr>
+        <w:t>dbl</w:t>
+      </w:r>
+      <w:proofErr w:type="spellEnd"/>
+      <w:r>
+        <w:rPr>
+          <w:rFonts w:ascii="Consolas" w:eastAsia="Times New Roman" w:hAnsi="Consolas" w:cs="Courier New"/>
+          <w:i/>
+          <w:iCs/>
+          <w:snapToGrid/>
+          <w:color w:val="FCFFE0"/>
+          <w:sz w:val="20"/>
+          <w:bdr w:val="none" w:sz="0" w:space="0" w:color="auto" w:frame="1"/>
+        </w:rPr>
+        <w:t>&gt;</w:t>
+      </w:r>
+      <w:r>
+        <w:rPr>
+          <w:rFonts w:ascii="Consolas" w:eastAsia="Times New Roman" w:hAnsi="Consolas" w:cs="Courier New"/>
+          <w:snapToGrid/>
+          <w:color w:val="FCFFE0"/>
+          <w:sz w:val="20"/>
+          <w:bdr w:val="none" w:sz="0" w:space="0" w:color="auto" w:frame="1"/>
+        </w:rPr>
+        <w:t xml:space="preserve">   </w:t>
+      </w:r>
+      <w:r>
+        <w:rPr>
+          <w:rFonts w:ascii="Consolas" w:eastAsia="Times New Roman" w:hAnsi="Consolas" w:cs="Courier New"/>
+          <w:i/>
+          <w:iCs/>
+          <w:snapToGrid/>
+          <w:color w:val="FCFFE0"/>
+          <w:sz w:val="20"/>
+          <w:bdr w:val="none" w:sz="0" w:space="0" w:color="auto" w:frame="1"/>
+        </w:rPr>
+        <w:t>&lt;</w:t>
+      </w:r>
+      <w:proofErr w:type="spellStart"/>
+      <w:r>
+        <w:rPr>
+          <w:rFonts w:ascii="Consolas" w:eastAsia="Times New Roman" w:hAnsi="Consolas" w:cs="Courier New"/>
+          <w:i/>
+          <w:iCs/>
+          <w:snapToGrid/>
+          <w:color w:val="FCFFE0"/>
+          <w:sz w:val="20"/>
+          <w:bdr w:val="none" w:sz="0" w:space="0" w:color="auto" w:frame="1"/>
+        </w:rPr>
+        <w:t>dbl</w:t>
+      </w:r>
+      <w:proofErr w:type="spellEnd"/>
+      <w:r>
+        <w:rPr>
+          <w:rFonts w:ascii="Consolas" w:eastAsia="Times New Roman" w:hAnsi="Consolas" w:cs="Courier New"/>
+          <w:i/>
+          <w:iCs/>
+          <w:snapToGrid/>
+          <w:color w:val="FCFFE0"/>
+          <w:sz w:val="20"/>
+          <w:bdr w:val="none" w:sz="0" w:space="0" w:color="auto" w:frame="1"/>
+        </w:rPr>
+        <w:t>&gt;</w:t>
+      </w:r>
+      <w:r>
+        <w:rPr>
+          <w:rFonts w:ascii="Consolas" w:eastAsia="Times New Roman" w:hAnsi="Consolas" w:cs="Courier New"/>
+          <w:snapToGrid/>
+          <w:color w:val="FCFFE0"/>
+          <w:sz w:val="20"/>
+          <w:bdr w:val="none" w:sz="0" w:space="0" w:color="auto" w:frame="1"/>
+        </w:rPr>
+        <w:t xml:space="preserve"> </w:t>
+      </w:r>
+      <w:r>
+        <w:rPr>
+          <w:rFonts w:ascii="Consolas" w:eastAsia="Times New Roman" w:hAnsi="Consolas" w:cs="Courier New"/>
+          <w:i/>
+          <w:iCs/>
+          <w:snapToGrid/>
+          <w:color w:val="FCFFE0"/>
+          <w:sz w:val="20"/>
+          <w:bdr w:val="none" w:sz="0" w:space="0" w:color="auto" w:frame="1"/>
+        </w:rPr>
+        <w:t>&lt;</w:t>
+      </w:r>
+      <w:proofErr w:type="spellStart"/>
+      <w:r>
+        <w:rPr>
+          <w:rFonts w:ascii="Consolas" w:eastAsia="Times New Roman" w:hAnsi="Consolas" w:cs="Courier New"/>
+          <w:i/>
+          <w:iCs/>
+          <w:snapToGrid/>
+          <w:color w:val="FCFFE0"/>
+          <w:sz w:val="20"/>
+          <w:bdr w:val="none" w:sz="0" w:space="0" w:color="auto" w:frame="1"/>
+        </w:rPr>
+        <w:t>dbl</w:t>
+      </w:r>
+      <w:proofErr w:type="spellEnd"/>
+      <w:proofErr w:type="gramStart"/>
+      <w:r>
+        <w:rPr>
+          <w:rFonts w:ascii="Consolas" w:eastAsia="Times New Roman" w:hAnsi="Consolas" w:cs="Courier New"/>
+          <w:i/>
+          <w:iCs/>
+          <w:snapToGrid/>
+          <w:color w:val="FCFFE0"/>
+          <w:sz w:val="20"/>
+          <w:bdr w:val="none" w:sz="0" w:space="0" w:color="auto" w:frame="1"/>
+        </w:rPr>
+        <w:t>&gt;</w:t>
+      </w:r>
+      <w:r>
+        <w:rPr>
+          <w:rFonts w:ascii="Consolas" w:eastAsia="Times New Roman" w:hAnsi="Consolas" w:cs="Courier New"/>
+          <w:snapToGrid/>
+          <w:color w:val="FCFFE0"/>
+          <w:sz w:val="20"/>
+          <w:bdr w:val="none" w:sz="0" w:space="0" w:color="auto" w:frame="1"/>
+        </w:rPr>
+        <w:t xml:space="preserve">  </w:t>
+      </w:r>
+      <w:r>
+        <w:rPr>
+          <w:rFonts w:ascii="Consolas" w:eastAsia="Times New Roman" w:hAnsi="Consolas" w:cs="Courier New"/>
+          <w:i/>
+          <w:iCs/>
+          <w:snapToGrid/>
+          <w:color w:val="FCFFE0"/>
+          <w:sz w:val="20"/>
+          <w:bdr w:val="none" w:sz="0" w:space="0" w:color="auto" w:frame="1"/>
+        </w:rPr>
+        <w:t>&lt;</w:t>
+      </w:r>
+      <w:proofErr w:type="spellStart"/>
+      <w:proofErr w:type="gramEnd"/>
+      <w:r>
+        <w:rPr>
+          <w:rFonts w:ascii="Consolas" w:eastAsia="Times New Roman" w:hAnsi="Consolas" w:cs="Courier New"/>
+          <w:i/>
+          <w:iCs/>
+          <w:snapToGrid/>
+          <w:color w:val="FCFFE0"/>
+          <w:sz w:val="20"/>
+          <w:bdr w:val="none" w:sz="0" w:space="0" w:color="auto" w:frame="1"/>
+        </w:rPr>
+        <w:t>dbl</w:t>
+      </w:r>
+      <w:proofErr w:type="spellEnd"/>
+      <w:r>
+        <w:rPr>
+          <w:rFonts w:ascii="Consolas" w:eastAsia="Times New Roman" w:hAnsi="Consolas" w:cs="Courier New"/>
+          <w:i/>
+          <w:iCs/>
+          <w:snapToGrid/>
+          <w:color w:val="FCFFE0"/>
+          <w:sz w:val="20"/>
+          <w:bdr w:val="none" w:sz="0" w:space="0" w:color="auto" w:frame="1"/>
+        </w:rPr>
+        <w:t>&gt;</w:t>
+      </w:r>
+      <w:r>
+        <w:rPr>
+          <w:rFonts w:ascii="Consolas" w:eastAsia="Times New Roman" w:hAnsi="Consolas" w:cs="Courier New"/>
+          <w:snapToGrid/>
+          <w:color w:val="FCFFE0"/>
+          <w:sz w:val="20"/>
+          <w:bdr w:val="none" w:sz="0" w:space="0" w:color="auto" w:frame="1"/>
+        </w:rPr>
+        <w:t xml:space="preserve"> </w:t>
+      </w:r>
+      <w:r>
+        <w:rPr>
+          <w:rFonts w:ascii="Consolas" w:eastAsia="Times New Roman" w:hAnsi="Consolas" w:cs="Courier New"/>
+          <w:i/>
+          <w:iCs/>
+          <w:snapToGrid/>
+          <w:color w:val="FCFFE0"/>
+          <w:sz w:val="20"/>
+          <w:bdr w:val="none" w:sz="0" w:space="0" w:color="auto" w:frame="1"/>
+        </w:rPr>
+        <w:t>&lt;</w:t>
+      </w:r>
+      <w:proofErr w:type="spellStart"/>
+      <w:r>
+        <w:rPr>
+          <w:rFonts w:ascii="Consolas" w:eastAsia="Times New Roman" w:hAnsi="Consolas" w:cs="Courier New"/>
+          <w:i/>
+          <w:iCs/>
+          <w:snapToGrid/>
+          <w:color w:val="FCFFE0"/>
+          <w:sz w:val="20"/>
+          <w:bdr w:val="none" w:sz="0" w:space="0" w:color="auto" w:frame="1"/>
+        </w:rPr>
+        <w:t>dbl</w:t>
+      </w:r>
+      <w:proofErr w:type="spellEnd"/>
+      <w:r>
+        <w:rPr>
+          <w:rFonts w:ascii="Consolas" w:eastAsia="Times New Roman" w:hAnsi="Consolas" w:cs="Courier New"/>
+          <w:i/>
+          <w:iCs/>
+          <w:snapToGrid/>
+          <w:color w:val="FCFFE0"/>
+          <w:sz w:val="20"/>
+          <w:bdr w:val="none" w:sz="0" w:space="0" w:color="auto" w:frame="1"/>
+        </w:rPr>
+        <w:t>&gt;</w:t>
+      </w:r>
+      <w:r>
+        <w:rPr>
+          <w:rFonts w:ascii="Consolas" w:eastAsia="Times New Roman" w:hAnsi="Consolas" w:cs="Courier New"/>
+          <w:snapToGrid/>
+          <w:color w:val="FCFFE0"/>
+          <w:sz w:val="20"/>
+          <w:bdr w:val="none" w:sz="0" w:space="0" w:color="auto" w:frame="1"/>
+        </w:rPr>
+        <w:t xml:space="preserve"> </w:t>
+      </w:r>
+      <w:r>
+        <w:rPr>
+          <w:rFonts w:ascii="Consolas" w:eastAsia="Times New Roman" w:hAnsi="Consolas" w:cs="Courier New"/>
+          <w:i/>
+          <w:iCs/>
+          <w:snapToGrid/>
+          <w:color w:val="FCFFE0"/>
+          <w:sz w:val="20"/>
+          <w:bdr w:val="none" w:sz="0" w:space="0" w:color="auto" w:frame="1"/>
+        </w:rPr>
+        <w:t>&lt;</w:t>
+      </w:r>
+      <w:proofErr w:type="spellStart"/>
+      <w:r>
+        <w:rPr>
+          <w:rFonts w:ascii="Consolas" w:eastAsia="Times New Roman" w:hAnsi="Consolas" w:cs="Courier New"/>
+          <w:i/>
+          <w:iCs/>
+          <w:snapToGrid/>
+          <w:color w:val="FCFFE0"/>
+          <w:sz w:val="20"/>
+          <w:bdr w:val="none" w:sz="0" w:space="0" w:color="auto" w:frame="1"/>
+        </w:rPr>
+        <w:t>dbl</w:t>
+      </w:r>
+      <w:proofErr w:type="spellEnd"/>
+      <w:r>
+        <w:rPr>
+          <w:rFonts w:ascii="Consolas" w:eastAsia="Times New Roman" w:hAnsi="Consolas" w:cs="Courier New"/>
+          <w:i/>
+          <w:iCs/>
+          <w:snapToGrid/>
+          <w:color w:val="FCFFE0"/>
+          <w:sz w:val="20"/>
+          <w:bdr w:val="none" w:sz="0" w:space="0" w:color="auto" w:frame="1"/>
+        </w:rPr>
+        <w:t>&gt;</w:t>
+      </w:r>
+      <w:r>
+        <w:rPr>
+          <w:rFonts w:ascii="Consolas" w:eastAsia="Times New Roman" w:hAnsi="Consolas" w:cs="Courier New"/>
+          <w:snapToGrid/>
+          <w:color w:val="FCFFE0"/>
+          <w:sz w:val="20"/>
+          <w:bdr w:val="none" w:sz="0" w:space="0" w:color="auto" w:frame="1"/>
+        </w:rPr>
+        <w:t xml:space="preserve">  </w:t>
+      </w:r>
+      <w:r>
+        <w:rPr>
+          <w:rFonts w:ascii="Consolas" w:eastAsia="Times New Roman" w:hAnsi="Consolas" w:cs="Courier New"/>
+          <w:i/>
+          <w:iCs/>
+          <w:snapToGrid/>
+          <w:color w:val="FCFFE0"/>
+          <w:sz w:val="20"/>
+          <w:bdr w:val="none" w:sz="0" w:space="0" w:color="auto" w:frame="1"/>
+        </w:rPr>
+        <w:t>&lt;</w:t>
+      </w:r>
+      <w:proofErr w:type="spellStart"/>
+      <w:r>
+        <w:rPr>
+          <w:rFonts w:ascii="Consolas" w:eastAsia="Times New Roman" w:hAnsi="Consolas" w:cs="Courier New"/>
+          <w:i/>
+          <w:iCs/>
+          <w:snapToGrid/>
+          <w:color w:val="FCFFE0"/>
+          <w:sz w:val="20"/>
+          <w:bdr w:val="none" w:sz="0" w:space="0" w:color="auto" w:frame="1"/>
+        </w:rPr>
+        <w:t>dbl</w:t>
+      </w:r>
+      <w:proofErr w:type="spellEnd"/>
+      <w:r>
+        <w:rPr>
+          <w:rFonts w:ascii="Consolas" w:eastAsia="Times New Roman" w:hAnsi="Consolas" w:cs="Courier New"/>
+          <w:i/>
+          <w:iCs/>
+          <w:snapToGrid/>
+          <w:color w:val="FCFFE0"/>
+          <w:sz w:val="20"/>
+          <w:bdr w:val="none" w:sz="0" w:space="0" w:color="auto" w:frame="1"/>
+        </w:rPr>
+        <w:t>&gt;</w:t>
+      </w:r>
+      <w:r>
+        <w:rPr>
+          <w:rFonts w:ascii="Consolas" w:eastAsia="Times New Roman" w:hAnsi="Consolas" w:cs="Courier New"/>
+          <w:snapToGrid/>
+          <w:color w:val="FCFFE0"/>
+          <w:sz w:val="20"/>
+          <w:bdr w:val="none" w:sz="0" w:space="0" w:color="auto" w:frame="1"/>
+        </w:rPr>
+        <w:t xml:space="preserve">  </w:t>
+      </w:r>
+      <w:r>
+        <w:rPr>
+          <w:rFonts w:ascii="Consolas" w:eastAsia="Times New Roman" w:hAnsi="Consolas" w:cs="Courier New"/>
+          <w:i/>
+          <w:iCs/>
+          <w:snapToGrid/>
+          <w:color w:val="FCFFE0"/>
+          <w:sz w:val="20"/>
+          <w:bdr w:val="none" w:sz="0" w:space="0" w:color="auto" w:frame="1"/>
+        </w:rPr>
+        <w:t>&lt;</w:t>
+      </w:r>
+      <w:proofErr w:type="spellStart"/>
+      <w:r>
+        <w:rPr>
+          <w:rFonts w:ascii="Consolas" w:eastAsia="Times New Roman" w:hAnsi="Consolas" w:cs="Courier New"/>
+          <w:i/>
+          <w:iCs/>
+          <w:snapToGrid/>
+          <w:color w:val="FCFFE0"/>
+          <w:sz w:val="20"/>
+          <w:bdr w:val="none" w:sz="0" w:space="0" w:color="auto" w:frame="1"/>
+        </w:rPr>
+        <w:t>dbl</w:t>
+      </w:r>
+      <w:proofErr w:type="spellEnd"/>
+      <w:r>
+        <w:rPr>
+          <w:rFonts w:ascii="Consolas" w:eastAsia="Times New Roman" w:hAnsi="Consolas" w:cs="Courier New"/>
+          <w:i/>
+          <w:iCs/>
+          <w:snapToGrid/>
+          <w:color w:val="FCFFE0"/>
+          <w:sz w:val="20"/>
+          <w:bdr w:val="none" w:sz="0" w:space="0" w:color="auto" w:frame="1"/>
+        </w:rPr>
+        <w:t>&gt;</w:t>
+      </w:r>
+      <w:r>
+        <w:rPr>
+          <w:rFonts w:ascii="Consolas" w:eastAsia="Times New Roman" w:hAnsi="Consolas" w:cs="Courier New"/>
+          <w:snapToGrid/>
+          <w:color w:val="FCFFE0"/>
+          <w:sz w:val="20"/>
+          <w:bdr w:val="none" w:sz="0" w:space="0" w:color="auto" w:frame="1"/>
+        </w:rPr>
+        <w:t xml:space="preserve">    </w:t>
+      </w:r>
+      <w:r>
+        <w:rPr>
+          <w:rFonts w:ascii="Consolas" w:eastAsia="Times New Roman" w:hAnsi="Consolas" w:cs="Courier New"/>
+          <w:i/>
+          <w:iCs/>
+          <w:snapToGrid/>
+          <w:color w:val="FCFFE0"/>
+          <w:sz w:val="20"/>
+          <w:bdr w:val="none" w:sz="0" w:space="0" w:color="auto" w:frame="1"/>
+        </w:rPr>
+        <w:t>&lt;</w:t>
+      </w:r>
+      <w:proofErr w:type="spellStart"/>
+      <w:r>
+        <w:rPr>
+          <w:rFonts w:ascii="Consolas" w:eastAsia="Times New Roman" w:hAnsi="Consolas" w:cs="Courier New"/>
+          <w:i/>
+          <w:iCs/>
+          <w:snapToGrid/>
+          <w:color w:val="FCFFE0"/>
+          <w:sz w:val="20"/>
+          <w:bdr w:val="none" w:sz="0" w:space="0" w:color="auto" w:frame="1"/>
+        </w:rPr>
+        <w:t>dbl</w:t>
+      </w:r>
+      <w:proofErr w:type="spellEnd"/>
+      <w:r>
+        <w:rPr>
+          <w:rFonts w:ascii="Consolas" w:eastAsia="Times New Roman" w:hAnsi="Consolas" w:cs="Courier New"/>
+          <w:i/>
+          <w:iCs/>
+          <w:snapToGrid/>
+          <w:color w:val="FCFFE0"/>
+          <w:sz w:val="20"/>
+          <w:bdr w:val="none" w:sz="0" w:space="0" w:color="auto" w:frame="1"/>
+        </w:rPr>
+        <w:t>&gt;</w:t>
+      </w:r>
+      <w:r>
+        <w:rPr>
+          <w:rFonts w:ascii="Consolas" w:eastAsia="Times New Roman" w:hAnsi="Consolas" w:cs="Courier New"/>
+          <w:snapToGrid/>
+          <w:color w:val="FCFFE0"/>
+          <w:sz w:val="20"/>
+          <w:bdr w:val="none" w:sz="0" w:space="0" w:color="auto" w:frame="1"/>
+        </w:rPr>
+        <w:t xml:space="preserve"> </w:t>
+      </w:r>
+      <w:r>
+        <w:rPr>
+          <w:rFonts w:ascii="Consolas" w:eastAsia="Times New Roman" w:hAnsi="Consolas" w:cs="Courier New"/>
+          <w:i/>
+          <w:iCs/>
+          <w:snapToGrid/>
+          <w:color w:val="FCFFE0"/>
+          <w:sz w:val="20"/>
+          <w:bdr w:val="none" w:sz="0" w:space="0" w:color="auto" w:frame="1"/>
+        </w:rPr>
+        <w:t>&lt;</w:t>
+      </w:r>
+      <w:proofErr w:type="spellStart"/>
+      <w:r>
+        <w:rPr>
+          <w:rFonts w:ascii="Consolas" w:eastAsia="Times New Roman" w:hAnsi="Consolas" w:cs="Courier New"/>
+          <w:i/>
+          <w:iCs/>
+          <w:snapToGrid/>
+          <w:color w:val="FCFFE0"/>
+          <w:sz w:val="20"/>
+          <w:bdr w:val="none" w:sz="0" w:space="0" w:color="auto" w:frame="1"/>
+        </w:rPr>
+        <w:t>dbl</w:t>
+      </w:r>
+      <w:proofErr w:type="spellEnd"/>
+      <w:r>
+        <w:rPr>
+          <w:rFonts w:ascii="Consolas" w:eastAsia="Times New Roman" w:hAnsi="Consolas" w:cs="Courier New"/>
+          <w:i/>
+          <w:iCs/>
+          <w:snapToGrid/>
+          <w:color w:val="FCFFE0"/>
+          <w:sz w:val="20"/>
+          <w:bdr w:val="none" w:sz="0" w:space="0" w:color="auto" w:frame="1"/>
+        </w:rPr>
+        <w:t>&gt;</w:t>
+      </w:r>
+      <w:r>
+        <w:rPr>
+          <w:rFonts w:ascii="Consolas" w:eastAsia="Times New Roman" w:hAnsi="Consolas" w:cs="Courier New"/>
+          <w:snapToGrid/>
+          <w:color w:val="FCFFE0"/>
+          <w:sz w:val="20"/>
+          <w:bdr w:val="none" w:sz="0" w:space="0" w:color="auto" w:frame="1"/>
+        </w:rPr>
+        <w:t xml:space="preserve">  </w:t>
+      </w:r>
+      <w:r>
+        <w:rPr>
+          <w:rFonts w:ascii="Consolas" w:eastAsia="Times New Roman" w:hAnsi="Consolas" w:cs="Courier New"/>
+          <w:i/>
+          <w:iCs/>
+          <w:snapToGrid/>
+          <w:color w:val="FCFFE0"/>
+          <w:sz w:val="20"/>
+          <w:bdr w:val="none" w:sz="0" w:space="0" w:color="auto" w:frame="1"/>
+        </w:rPr>
+        <w:t>&lt;</w:t>
+      </w:r>
+      <w:proofErr w:type="spellStart"/>
+      <w:r>
+        <w:rPr>
+          <w:rFonts w:ascii="Consolas" w:eastAsia="Times New Roman" w:hAnsi="Consolas" w:cs="Courier New"/>
+          <w:i/>
+          <w:iCs/>
+          <w:snapToGrid/>
+          <w:color w:val="FCFFE0"/>
+          <w:sz w:val="20"/>
+          <w:bdr w:val="none" w:sz="0" w:space="0" w:color="auto" w:frame="1"/>
+        </w:rPr>
+        <w:t>dbl</w:t>
+      </w:r>
+      <w:proofErr w:type="spellEnd"/>
+      <w:r>
+        <w:rPr>
+          <w:rFonts w:ascii="Consolas" w:eastAsia="Times New Roman" w:hAnsi="Consolas" w:cs="Courier New"/>
+          <w:i/>
+          <w:iCs/>
+          <w:snapToGrid/>
+          <w:color w:val="FCFFE0"/>
+          <w:sz w:val="20"/>
+          <w:bdr w:val="none" w:sz="0" w:space="0" w:color="auto" w:frame="1"/>
+        </w:rPr>
+        <w:t>&gt;</w:t>
+      </w:r>
+      <w:r>
+        <w:rPr>
+          <w:rFonts w:ascii="Consolas" w:eastAsia="Times New Roman" w:hAnsi="Consolas" w:cs="Courier New"/>
+          <w:snapToGrid/>
+          <w:color w:val="FCFFE0"/>
+          <w:sz w:val="20"/>
+          <w:bdr w:val="none" w:sz="0" w:space="0" w:color="auto" w:frame="1"/>
+        </w:rPr>
+        <w:t xml:space="preserve"> </w:t>
+      </w:r>
+      <w:r>
+        <w:rPr>
+          <w:rFonts w:ascii="Consolas" w:eastAsia="Times New Roman" w:hAnsi="Consolas" w:cs="Courier New"/>
+          <w:i/>
+          <w:iCs/>
+          <w:snapToGrid/>
+          <w:color w:val="FCFFE0"/>
+          <w:sz w:val="20"/>
+          <w:bdr w:val="none" w:sz="0" w:space="0" w:color="auto" w:frame="1"/>
+        </w:rPr>
+        <w:t>&lt;</w:t>
+      </w:r>
+      <w:proofErr w:type="spellStart"/>
+      <w:r>
+        <w:rPr>
+          <w:rFonts w:ascii="Consolas" w:eastAsia="Times New Roman" w:hAnsi="Consolas" w:cs="Courier New"/>
+          <w:i/>
+          <w:iCs/>
+          <w:snapToGrid/>
+          <w:color w:val="FCFFE0"/>
+          <w:sz w:val="20"/>
+          <w:bdr w:val="none" w:sz="0" w:space="0" w:color="auto" w:frame="1"/>
+        </w:rPr>
+        <w:t>dbl</w:t>
+      </w:r>
+      <w:proofErr w:type="spellEnd"/>
+      <w:r>
+        <w:rPr>
+          <w:rFonts w:ascii="Consolas" w:eastAsia="Times New Roman" w:hAnsi="Consolas" w:cs="Courier New"/>
+          <w:i/>
+          <w:iCs/>
+          <w:snapToGrid/>
+          <w:color w:val="FCFFE0"/>
+          <w:sz w:val="20"/>
+          <w:bdr w:val="none" w:sz="0" w:space="0" w:color="auto" w:frame="1"/>
+        </w:rPr>
+        <w:t>&gt;</w:t>
+      </w:r>
+      <w:r>
+        <w:rPr>
+          <w:rFonts w:ascii="Consolas" w:eastAsia="Times New Roman" w:hAnsi="Consolas" w:cs="Courier New"/>
+          <w:snapToGrid/>
+          <w:color w:val="FCFFE0"/>
+          <w:sz w:val="20"/>
+          <w:bdr w:val="none" w:sz="0" w:space="0" w:color="auto" w:frame="1"/>
+        </w:rPr>
+        <w:t xml:space="preserve">  </w:t>
+      </w:r>
+      <w:r>
+        <w:rPr>
+          <w:rFonts w:ascii="Consolas" w:eastAsia="Times New Roman" w:hAnsi="Consolas" w:cs="Courier New"/>
+          <w:i/>
+          <w:iCs/>
+          <w:snapToGrid/>
+          <w:color w:val="FCFFE0"/>
+          <w:sz w:val="20"/>
+          <w:bdr w:val="none" w:sz="0" w:space="0" w:color="auto" w:frame="1"/>
+        </w:rPr>
+        <w:t>&lt;</w:t>
+      </w:r>
+      <w:proofErr w:type="spellStart"/>
+      <w:r>
+        <w:rPr>
+          <w:rFonts w:ascii="Consolas" w:eastAsia="Times New Roman" w:hAnsi="Consolas" w:cs="Courier New"/>
+          <w:i/>
+          <w:iCs/>
+          <w:snapToGrid/>
+          <w:color w:val="FCFFE0"/>
+          <w:sz w:val="20"/>
+          <w:bdr w:val="none" w:sz="0" w:space="0" w:color="auto" w:frame="1"/>
+        </w:rPr>
+        <w:t>dbl</w:t>
+      </w:r>
+      <w:proofErr w:type="spellEnd"/>
+      <w:r>
+        <w:rPr>
+          <w:rFonts w:ascii="Consolas" w:eastAsia="Times New Roman" w:hAnsi="Consolas" w:cs="Courier New"/>
+          <w:i/>
+          <w:iCs/>
+          <w:snapToGrid/>
+          <w:color w:val="FCFFE0"/>
+          <w:sz w:val="20"/>
+          <w:bdr w:val="none" w:sz="0" w:space="0" w:color="auto" w:frame="1"/>
+        </w:rPr>
+        <w:t>&gt;</w:t>
+      </w:r>
+      <w:r>
+        <w:rPr>
+          <w:rFonts w:ascii="Consolas" w:eastAsia="Times New Roman" w:hAnsi="Consolas" w:cs="Courier New"/>
+          <w:snapToGrid/>
+          <w:color w:val="FCFFE0"/>
+          <w:sz w:val="20"/>
+          <w:bdr w:val="none" w:sz="0" w:space="0" w:color="auto" w:frame="1"/>
+        </w:rPr>
+        <w:t xml:space="preserve"> </w:t>
+      </w:r>
+      <w:r>
+        <w:rPr>
+          <w:rFonts w:ascii="Consolas" w:eastAsia="Times New Roman" w:hAnsi="Consolas" w:cs="Courier New"/>
+          <w:i/>
+          <w:iCs/>
+          <w:snapToGrid/>
+          <w:color w:val="FCFFE0"/>
+          <w:sz w:val="20"/>
+          <w:bdr w:val="none" w:sz="0" w:space="0" w:color="auto" w:frame="1"/>
+        </w:rPr>
+        <w:t>&lt;</w:t>
+      </w:r>
+      <w:proofErr w:type="spellStart"/>
+      <w:r>
+        <w:rPr>
+          <w:rFonts w:ascii="Consolas" w:eastAsia="Times New Roman" w:hAnsi="Consolas" w:cs="Courier New"/>
+          <w:i/>
+          <w:iCs/>
+          <w:snapToGrid/>
+          <w:color w:val="FCFFE0"/>
+          <w:sz w:val="20"/>
+          <w:bdr w:val="none" w:sz="0" w:space="0" w:color="auto" w:frame="1"/>
+        </w:rPr>
+        <w:t>fct</w:t>
+      </w:r>
+      <w:proofErr w:type="spellEnd"/>
+      <w:r>
+        <w:rPr>
+          <w:rFonts w:ascii="Consolas" w:eastAsia="Times New Roman" w:hAnsi="Consolas" w:cs="Courier New"/>
+          <w:i/>
+          <w:iCs/>
+          <w:snapToGrid/>
+          <w:color w:val="FCFFE0"/>
+          <w:sz w:val="20"/>
+          <w:bdr w:val="none" w:sz="0" w:space="0" w:color="auto" w:frame="1"/>
+        </w:rPr>
+        <w:t>&gt;</w:t>
+      </w:r>
+    </w:p>
+    <w:p>
+      <w:pPr>
+        <w:widowControl/>
+        <w:shd w:val="clear" w:color="auto" w:fill="0B0A09"/>
+        <w:tabs>
+          <w:tab w:val="clear" w:pos="-1440"/>
+          <w:tab w:val="clear" w:pos="-720"/>
+          <w:tab w:val="clear" w:pos="0"/>
+          <w:tab w:val="clear" w:pos="361"/>
+          <w:tab w:val="clear" w:pos="433"/>
+          <w:tab w:val="clear" w:pos="722"/>
+          <w:tab w:val="clear" w:pos="866"/>
+          <w:tab w:val="clear" w:pos="1083"/>
+          <w:tab w:val="clear" w:pos="1299"/>
+          <w:tab w:val="clear" w:pos="1444"/>
+          <w:tab w:val="clear" w:pos="1732"/>
+          <w:tab w:val="clear" w:pos="1806"/>
+          <w:tab w:val="clear" w:pos="2167"/>
+          <w:tab w:val="clear" w:pos="2528"/>
+          <w:tab w:val="clear" w:pos="2598"/>
+          <w:tab w:val="clear" w:pos="2889"/>
+          <w:tab w:val="clear" w:pos="3031"/>
+          <w:tab w:val="clear" w:pos="3250"/>
+          <w:tab w:val="clear" w:pos="3464"/>
+          <w:tab w:val="clear" w:pos="3612"/>
+          <w:tab w:val="clear" w:pos="3897"/>
+          <w:tab w:val="clear" w:pos="3973"/>
+          <w:tab w:val="clear" w:pos="4334"/>
+          <w:tab w:val="clear" w:pos="4695"/>
+          <w:tab w:val="clear" w:pos="4763"/>
+          <w:tab w:val="clear" w:pos="5056"/>
+          <w:tab w:val="clear" w:pos="5196"/>
+          <w:tab w:val="clear" w:pos="5418"/>
+          <w:tab w:val="clear" w:pos="5629"/>
+          <w:tab w:val="clear" w:pos="5779"/>
+          <w:tab w:val="clear" w:pos="6062"/>
+          <w:tab w:val="clear" w:pos="6140"/>
+          <w:tab w:val="clear" w:pos="6495"/>
+          <w:tab w:val="clear" w:pos="6928"/>
+          <w:tab w:val="clear" w:pos="7361"/>
+          <w:tab w:val="clear" w:pos="7794"/>
+          <w:tab w:val="clear" w:pos="8660"/>
+          <w:tab w:val="clear" w:pos="9093"/>
+          <w:tab w:val="left" w:pos="916"/>
+          <w:tab w:val="left" w:pos="1832"/>
+          <w:tab w:val="left" w:pos="2748"/>
+          <w:tab w:val="left" w:pos="3664"/>
+          <w:tab w:val="left" w:pos="4580"/>
+          <w:tab w:val="left" w:pos="5496"/>
+          <w:tab w:val="left" w:pos="6412"/>
+          <w:tab w:val="left" w:pos="7328"/>
+          <w:tab w:val="left" w:pos="9160"/>
+          <w:tab w:val="left" w:pos="10076"/>
+          <w:tab w:val="left" w:pos="10992"/>
+          <w:tab w:val="left" w:pos="11908"/>
+          <w:tab w:val="left" w:pos="12824"/>
+          <w:tab w:val="left" w:pos="13740"/>
+          <w:tab w:val="left" w:pos="14656"/>
+        </w:tabs>
+        <w:wordWrap w:val="0"/>
+        <w:rPr>
+          <w:rFonts w:ascii="Consolas" w:eastAsia="Times New Roman" w:hAnsi="Consolas" w:cs="Courier New"/>
+          <w:snapToGrid/>
+          <w:color w:val="FCFFE0"/>
+          <w:sz w:val="20"/>
+        </w:rPr>
+      </w:pPr>
+      <w:r>
+        <w:rPr>
+          <w:rFonts w:ascii="Consolas" w:eastAsia="Times New Roman" w:hAnsi="Consolas" w:cs="Courier New"/>
+          <w:snapToGrid/>
+          <w:color w:val="FCFFE0"/>
+          <w:sz w:val="20"/>
+          <w:bdr w:val="none" w:sz="0" w:space="0" w:color="auto" w:frame="1"/>
+        </w:rPr>
+        <w:t xml:space="preserve">1 All-Bran with Extra Fiber K     C           50       4     0    140    14     8      0    330       25     3      1   0.5   93.7 K    </w:t>
+      </w:r>
+    </w:p>
+    <w:p>
+      <w:pPr>
+        <w:pStyle w:val="QuickA"/>
+        <w:numPr>
+          <w:ilvl w:val="0"/>
+          <w:numId w:val="0"/>
+        </w:numPr>
+        <w:spacing w:after="100"/>
+        <w:ind w:left="720"/>
+        <w:rPr>
+          <w:rFonts w:asciiTheme="minorHAnsi" w:hAnsiTheme="minorHAnsi" w:cstheme="minorHAnsi"/>
+        </w:rPr>
+      </w:pPr>
+    </w:p>
+    <w:p>
+      <w:pPr>
+        <w:pStyle w:val="QuickA"/>
+        <w:numPr>
+          <w:ilvl w:val="0"/>
+          <w:numId w:val="0"/>
+        </w:numPr>
+        <w:spacing w:after="100"/>
+        <w:ind w:left="720"/>
+        <w:rPr>
+          <w:rFonts w:asciiTheme="minorHAnsi" w:hAnsiTheme="minorHAnsi" w:cstheme="minorHAnsi"/>
+        </w:rPr>
+      </w:pPr>
+      <w:r>
+        <w:rPr>
+          <w:rFonts w:asciiTheme="minorHAnsi" w:hAnsiTheme="minorHAnsi" w:cstheme="minorHAnsi"/>
+        </w:rPr>
+        <w:t>There is no obvious reason to exclude the data from the model, as the data looks okay, I would keep the data in the model.</w:t>
+      </w:r>
     </w:p>
     <w:p/>
     <w:sectPr>
@@ -12594,7 +13803,7 @@
 </file>
 
 <file path=word/endnotes.xml><?xml version="1.0" encoding="utf-8"?>
-<w:endnotes xmlns:wpc="http://schemas.microsoft.com/office/word/2010/wordprocessingCanvas" xmlns:cx="http://schemas.microsoft.com/office/drawing/2014/chartex" xmlns:cx1="http://schemas.microsoft.com/office/drawing/2015/9/8/chartex" xmlns:cx2="http://schemas.microsoft.com/office/drawing/2015/10/21/chartex" xmlns:cx3="http://schemas.microsoft.com/office/drawing/2016/5/9/chartex" xmlns:cx4="http://schemas.microsoft.com/office/drawing/2016/5/10/chartex" xmlns:cx5="http://schemas.microsoft.com/office/drawing/2016/5/11/chartex" xmlns:cx6="http://schemas.microsoft.com/office/drawing/2016/5/12/chartex" xmlns:cx7="http://schemas.microsoft.com/office/drawing/2016/5/13/chartex" xmlns:cx8="http://schemas.microsoft.com/office/drawing/2016/5/14/chartex" xmlns:mc="http://schemas.openxmlformats.org/markup-compatibility/2006" xmlns:aink="http://schemas.microsoft.com/office/drawing/2016/ink" xmlns:am3d="http://schemas.microsoft.com/office/drawing/2017/model3d" xmlns:o="urn:schemas-microsoft-com:office:office" xmlns:oel="http://schemas.microsoft.com/office/2019/extlst" xmlns:r="http://schemas.openxmlformats.org/officeDocument/2006/relationships" xmlns:m="http://schemas.openxmlformats.org/officeDocument/2006/math" xmlns:v="urn:schemas-microsoft-com:vml" xmlns:wp14="http://schemas.microsoft.com/office/word/2010/wordprocessingDrawing" xmlns:wp="http://schemas.openxmlformats.org/drawingml/2006/wordprocessingDrawing" xmlns:w10="urn:schemas-microsoft-com:office:word" xmlns:w="http://schemas.openxmlformats.org/wordprocessingml/2006/main" xmlns:w14="http://schemas.microsoft.com/office/word/2010/wordml" xmlns:w15="http://schemas.microsoft.com/office/word/2012/wordml" xmlns:w16cex="http://schemas.microsoft.com/office/word/2018/wordml/cex" xmlns:w16cid="http://schemas.microsoft.com/office/word/2016/wordml/cid" xmlns:w16="http://schemas.microsoft.com/office/word/2018/wordml" xmlns:w16sdtdh="http://schemas.microsoft.com/office/word/2020/wordml/sdtdatahash" xmlns:w16se="http://schemas.microsoft.com/office/word/2015/wordml/symex" xmlns:wpg="http://schemas.microsoft.com/office/word/2010/wordprocessingGroup" xmlns:wpi="http://schemas.microsoft.com/office/word/2010/wordprocessingInk" xmlns:wne="http://schemas.microsoft.com/office/word/2006/wordml" xmlns:wps="http://schemas.microsoft.com/office/word/2010/wordprocessingShape" mc:Ignorable="w14 w15 w16se w16cid w16 w16cex w16sdtdh wp14">
+<w:endnotes xmlns:wpc="http://schemas.microsoft.com/office/word/2010/wordprocessingCanvas" xmlns:cx="http://schemas.microsoft.com/office/drawing/2014/chartex" xmlns:cx1="http://schemas.microsoft.com/office/drawing/2015/9/8/chartex" xmlns:cx2="http://schemas.microsoft.com/office/drawing/2015/10/21/chartex" xmlns:cx3="http://schemas.microsoft.com/office/drawing/2016/5/9/chartex" xmlns:cx4="http://schemas.microsoft.com/office/drawing/2016/5/10/chartex" xmlns:cx5="http://schemas.microsoft.com/office/drawing/2016/5/11/chartex" xmlns:cx6="http://schemas.microsoft.com/office/drawing/2016/5/12/chartex" xmlns:cx7="http://schemas.microsoft.com/office/drawing/2016/5/13/chartex" xmlns:cx8="http://schemas.microsoft.com/office/drawing/2016/5/14/chartex" xmlns:mc="http://schemas.openxmlformats.org/markup-compatibility/2006" xmlns:aink="http://schemas.microsoft.com/office/drawing/2016/ink" xmlns:am3d="http://schemas.microsoft.com/office/drawing/2017/model3d" xmlns:o="urn:schemas-microsoft-com:office:office" xmlns:r="http://schemas.openxmlformats.org/officeDocument/2006/relationships" xmlns:m="http://schemas.openxmlformats.org/officeDocument/2006/math" xmlns:v="urn:schemas-microsoft-com:vml" xmlns:wp14="http://schemas.microsoft.com/office/word/2010/wordprocessingDrawing" xmlns:wp="http://schemas.openxmlformats.org/drawingml/2006/wordprocessingDrawing" xmlns:w10="urn:schemas-microsoft-com:office:word" xmlns:w="http://schemas.openxmlformats.org/wordprocessingml/2006/main" xmlns:w14="http://schemas.microsoft.com/office/word/2010/wordml" xmlns:w15="http://schemas.microsoft.com/office/word/2012/wordml" xmlns:w16cex="http://schemas.microsoft.com/office/word/2018/wordml/cex" xmlns:w16cid="http://schemas.microsoft.com/office/word/2016/wordml/cid" xmlns:w16="http://schemas.microsoft.com/office/word/2018/wordml" xmlns:w16se="http://schemas.microsoft.com/office/word/2015/wordml/symex" xmlns:wpg="http://schemas.microsoft.com/office/word/2010/wordprocessingGroup" xmlns:wpi="http://schemas.microsoft.com/office/word/2010/wordprocessingInk" xmlns:wne="http://schemas.microsoft.com/office/word/2006/wordml" xmlns:wps="http://schemas.microsoft.com/office/word/2010/wordprocessingShape" mc:Ignorable="w14 w15 w16se w16cid w16 w16cex wp14">
   <w:endnote w:type="separator" w:id="-1">
     <w:p>
       <w:r>
@@ -12613,7 +13822,7 @@
 </file>
 
 <file path=word/footer1.xml><?xml version="1.0" encoding="utf-8"?>
-<w:ftr xmlns:wpc="http://schemas.microsoft.com/office/word/2010/wordprocessingCanvas" xmlns:cx="http://schemas.microsoft.com/office/drawing/2014/chartex" xmlns:cx1="http://schemas.microsoft.com/office/drawing/2015/9/8/chartex" xmlns:cx2="http://schemas.microsoft.com/office/drawing/2015/10/21/chartex" xmlns:cx3="http://schemas.microsoft.com/office/drawing/2016/5/9/chartex" xmlns:cx4="http://schemas.microsoft.com/office/drawing/2016/5/10/chartex" xmlns:cx5="http://schemas.microsoft.com/office/drawing/2016/5/11/chartex" xmlns:cx6="http://schemas.microsoft.com/office/drawing/2016/5/12/chartex" xmlns:cx7="http://schemas.microsoft.com/office/drawing/2016/5/13/chartex" xmlns:cx8="http://schemas.microsoft.com/office/drawing/2016/5/14/chartex" xmlns:mc="http://schemas.openxmlformats.org/markup-compatibility/2006" xmlns:aink="http://schemas.microsoft.com/office/drawing/2016/ink" xmlns:am3d="http://schemas.microsoft.com/office/drawing/2017/model3d" xmlns:o="urn:schemas-microsoft-com:office:office" xmlns:oel="http://schemas.microsoft.com/office/2019/extlst" xmlns:r="http://schemas.openxmlformats.org/officeDocument/2006/relationships" xmlns:m="http://schemas.openxmlformats.org/officeDocument/2006/math" xmlns:v="urn:schemas-microsoft-com:vml" xmlns:wp14="http://schemas.microsoft.com/office/word/2010/wordprocessingDrawing" xmlns:wp="http://schemas.openxmlformats.org/drawingml/2006/wordprocessingDrawing" xmlns:w10="urn:schemas-microsoft-com:office:word" xmlns:w="http://schemas.openxmlformats.org/wordprocessingml/2006/main" xmlns:w14="http://schemas.microsoft.com/office/word/2010/wordml" xmlns:w15="http://schemas.microsoft.com/office/word/2012/wordml" xmlns:w16cex="http://schemas.microsoft.com/office/word/2018/wordml/cex" xmlns:w16cid="http://schemas.microsoft.com/office/word/2016/wordml/cid" xmlns:w16="http://schemas.microsoft.com/office/word/2018/wordml" xmlns:w16sdtdh="http://schemas.microsoft.com/office/word/2020/wordml/sdtdatahash" xmlns:w16se="http://schemas.microsoft.com/office/word/2015/wordml/symex" xmlns:wpg="http://schemas.microsoft.com/office/word/2010/wordprocessingGroup" xmlns:wpi="http://schemas.microsoft.com/office/word/2010/wordprocessingInk" xmlns:wne="http://schemas.microsoft.com/office/word/2006/wordml" xmlns:wps="http://schemas.microsoft.com/office/word/2010/wordprocessingShape" mc:Ignorable="w14 w15 w16se w16cid w16 w16cex w16sdtdh wp14">
+<w:ftr xmlns:wpc="http://schemas.microsoft.com/office/word/2010/wordprocessingCanvas" xmlns:cx="http://schemas.microsoft.com/office/drawing/2014/chartex" xmlns:cx1="http://schemas.microsoft.com/office/drawing/2015/9/8/chartex" xmlns:cx2="http://schemas.microsoft.com/office/drawing/2015/10/21/chartex" xmlns:cx3="http://schemas.microsoft.com/office/drawing/2016/5/9/chartex" xmlns:cx4="http://schemas.microsoft.com/office/drawing/2016/5/10/chartex" xmlns:cx5="http://schemas.microsoft.com/office/drawing/2016/5/11/chartex" xmlns:cx6="http://schemas.microsoft.com/office/drawing/2016/5/12/chartex" xmlns:cx7="http://schemas.microsoft.com/office/drawing/2016/5/13/chartex" xmlns:cx8="http://schemas.microsoft.com/office/drawing/2016/5/14/chartex" xmlns:mc="http://schemas.openxmlformats.org/markup-compatibility/2006" xmlns:aink="http://schemas.microsoft.com/office/drawing/2016/ink" xmlns:am3d="http://schemas.microsoft.com/office/drawing/2017/model3d" xmlns:o="urn:schemas-microsoft-com:office:office" xmlns:r="http://schemas.openxmlformats.org/officeDocument/2006/relationships" xmlns:m="http://schemas.openxmlformats.org/officeDocument/2006/math" xmlns:v="urn:schemas-microsoft-com:vml" xmlns:wp14="http://schemas.microsoft.com/office/word/2010/wordprocessingDrawing" xmlns:wp="http://schemas.openxmlformats.org/drawingml/2006/wordprocessingDrawing" xmlns:w10="urn:schemas-microsoft-com:office:word" xmlns:w="http://schemas.openxmlformats.org/wordprocessingml/2006/main" xmlns:w14="http://schemas.microsoft.com/office/word/2010/wordml" xmlns:w15="http://schemas.microsoft.com/office/word/2012/wordml" xmlns:w16cex="http://schemas.microsoft.com/office/word/2018/wordml/cex" xmlns:w16cid="http://schemas.microsoft.com/office/word/2016/wordml/cid" xmlns:w16="http://schemas.microsoft.com/office/word/2018/wordml" xmlns:w16se="http://schemas.microsoft.com/office/word/2015/wordml/symex" xmlns:wpg="http://schemas.microsoft.com/office/word/2010/wordprocessingGroup" xmlns:wpi="http://schemas.microsoft.com/office/word/2010/wordprocessingInk" xmlns:wne="http://schemas.microsoft.com/office/word/2006/wordml" xmlns:wps="http://schemas.microsoft.com/office/word/2010/wordprocessingShape" mc:Ignorable="w14 w15 w16se w16cid w16 w16cex wp14">
   <w:p>
     <w:pPr>
       <w:pStyle w:val="Footer"/>
@@ -12663,7 +13872,7 @@
 </file>
 
 <file path=word/footer2.xml><?xml version="1.0" encoding="utf-8"?>
-<w:ftr xmlns:wpc="http://schemas.microsoft.com/office/word/2010/wordprocessingCanvas" xmlns:cx="http://schemas.microsoft.com/office/drawing/2014/chartex" xmlns:cx1="http://schemas.microsoft.com/office/drawing/2015/9/8/chartex" xmlns:cx2="http://schemas.microsoft.com/office/drawing/2015/10/21/chartex" xmlns:cx3="http://schemas.microsoft.com/office/drawing/2016/5/9/chartex" xmlns:cx4="http://schemas.microsoft.com/office/drawing/2016/5/10/chartex" xmlns:cx5="http://schemas.microsoft.com/office/drawing/2016/5/11/chartex" xmlns:cx6="http://schemas.microsoft.com/office/drawing/2016/5/12/chartex" xmlns:cx7="http://schemas.microsoft.com/office/drawing/2016/5/13/chartex" xmlns:cx8="http://schemas.microsoft.com/office/drawing/2016/5/14/chartex" xmlns:mc="http://schemas.openxmlformats.org/markup-compatibility/2006" xmlns:aink="http://schemas.microsoft.com/office/drawing/2016/ink" xmlns:am3d="http://schemas.microsoft.com/office/drawing/2017/model3d" xmlns:o="urn:schemas-microsoft-com:office:office" xmlns:oel="http://schemas.microsoft.com/office/2019/extlst" xmlns:r="http://schemas.openxmlformats.org/officeDocument/2006/relationships" xmlns:m="http://schemas.openxmlformats.org/officeDocument/2006/math" xmlns:v="urn:schemas-microsoft-com:vml" xmlns:wp14="http://schemas.microsoft.com/office/word/2010/wordprocessingDrawing" xmlns:wp="http://schemas.openxmlformats.org/drawingml/2006/wordprocessingDrawing" xmlns:w10="urn:schemas-microsoft-com:office:word" xmlns:w="http://schemas.openxmlformats.org/wordprocessingml/2006/main" xmlns:w14="http://schemas.microsoft.com/office/word/2010/wordml" xmlns:w15="http://schemas.microsoft.com/office/word/2012/wordml" xmlns:w16cex="http://schemas.microsoft.com/office/word/2018/wordml/cex" xmlns:w16cid="http://schemas.microsoft.com/office/word/2016/wordml/cid" xmlns:w16="http://schemas.microsoft.com/office/word/2018/wordml" xmlns:w16sdtdh="http://schemas.microsoft.com/office/word/2020/wordml/sdtdatahash" xmlns:w16se="http://schemas.microsoft.com/office/word/2015/wordml/symex" xmlns:wpg="http://schemas.microsoft.com/office/word/2010/wordprocessingGroup" xmlns:wpi="http://schemas.microsoft.com/office/word/2010/wordprocessingInk" xmlns:wne="http://schemas.microsoft.com/office/word/2006/wordml" xmlns:wps="http://schemas.microsoft.com/office/word/2010/wordprocessingShape" mc:Ignorable="w14 w15 w16se w16cid w16 w16cex w16sdtdh wp14">
+<w:ftr xmlns:wpc="http://schemas.microsoft.com/office/word/2010/wordprocessingCanvas" xmlns:cx="http://schemas.microsoft.com/office/drawing/2014/chartex" xmlns:cx1="http://schemas.microsoft.com/office/drawing/2015/9/8/chartex" xmlns:cx2="http://schemas.microsoft.com/office/drawing/2015/10/21/chartex" xmlns:cx3="http://schemas.microsoft.com/office/drawing/2016/5/9/chartex" xmlns:cx4="http://schemas.microsoft.com/office/drawing/2016/5/10/chartex" xmlns:cx5="http://schemas.microsoft.com/office/drawing/2016/5/11/chartex" xmlns:cx6="http://schemas.microsoft.com/office/drawing/2016/5/12/chartex" xmlns:cx7="http://schemas.microsoft.com/office/drawing/2016/5/13/chartex" xmlns:cx8="http://schemas.microsoft.com/office/drawing/2016/5/14/chartex" xmlns:mc="http://schemas.openxmlformats.org/markup-compatibility/2006" xmlns:aink="http://schemas.microsoft.com/office/drawing/2016/ink" xmlns:am3d="http://schemas.microsoft.com/office/drawing/2017/model3d" xmlns:o="urn:schemas-microsoft-com:office:office" xmlns:r="http://schemas.openxmlformats.org/officeDocument/2006/relationships" xmlns:m="http://schemas.openxmlformats.org/officeDocument/2006/math" xmlns:v="urn:schemas-microsoft-com:vml" xmlns:wp14="http://schemas.microsoft.com/office/word/2010/wordprocessingDrawing" xmlns:wp="http://schemas.openxmlformats.org/drawingml/2006/wordprocessingDrawing" xmlns:w10="urn:schemas-microsoft-com:office:word" xmlns:w="http://schemas.openxmlformats.org/wordprocessingml/2006/main" xmlns:w14="http://schemas.microsoft.com/office/word/2010/wordml" xmlns:w15="http://schemas.microsoft.com/office/word/2012/wordml" xmlns:w16cex="http://schemas.microsoft.com/office/word/2018/wordml/cex" xmlns:w16cid="http://schemas.microsoft.com/office/word/2016/wordml/cid" xmlns:w16="http://schemas.microsoft.com/office/word/2018/wordml" xmlns:w16se="http://schemas.microsoft.com/office/word/2015/wordml/symex" xmlns:wpg="http://schemas.microsoft.com/office/word/2010/wordprocessingGroup" xmlns:wpi="http://schemas.microsoft.com/office/word/2010/wordprocessingInk" xmlns:wne="http://schemas.microsoft.com/office/word/2006/wordml" xmlns:wps="http://schemas.microsoft.com/office/word/2010/wordprocessingShape" mc:Ignorable="w14 w15 w16se w16cid w16 w16cex wp14">
   <w:p>
     <w:pPr>
       <w:pStyle w:val="Footer"/>
@@ -12736,7 +13945,7 @@
             </wp:anchor>
           </w:drawing>
         </mc:Choice>
-        <mc:Fallback>
+        <mc:Fallback xmlns:w16sdtdh="http://schemas.microsoft.com/office/word/2020/wordml/sdtdatahash" xmlns:oel="http://schemas.microsoft.com/office/2019/extlst">
           <w:pict>
             <v:shapetype w14:anchorId="4A16EE14" id="_x0000_t32" coordsize="21600,21600" o:spt="32" o:oned="t" path="m,l21600,21600e" filled="f">
               <v:path arrowok="t" fillok="f" o:connecttype="none"/>
@@ -12764,7 +13973,7 @@
 </file>
 
 <file path=word/footnotes.xml><?xml version="1.0" encoding="utf-8"?>
-<w:footnotes xmlns:wpc="http://schemas.microsoft.com/office/word/2010/wordprocessingCanvas" xmlns:cx="http://schemas.microsoft.com/office/drawing/2014/chartex" xmlns:cx1="http://schemas.microsoft.com/office/drawing/2015/9/8/chartex" xmlns:cx2="http://schemas.microsoft.com/office/drawing/2015/10/21/chartex" xmlns:cx3="http://schemas.microsoft.com/office/drawing/2016/5/9/chartex" xmlns:cx4="http://schemas.microsoft.com/office/drawing/2016/5/10/chartex" xmlns:cx5="http://schemas.microsoft.com/office/drawing/2016/5/11/chartex" xmlns:cx6="http://schemas.microsoft.com/office/drawing/2016/5/12/chartex" xmlns:cx7="http://schemas.microsoft.com/office/drawing/2016/5/13/chartex" xmlns:cx8="http://schemas.microsoft.com/office/drawing/2016/5/14/chartex" xmlns:mc="http://schemas.openxmlformats.org/markup-compatibility/2006" xmlns:aink="http://schemas.microsoft.com/office/drawing/2016/ink" xmlns:am3d="http://schemas.microsoft.com/office/drawing/2017/model3d" xmlns:o="urn:schemas-microsoft-com:office:office" xmlns:oel="http://schemas.microsoft.com/office/2019/extlst" xmlns:r="http://schemas.openxmlformats.org/officeDocument/2006/relationships" xmlns:m="http://schemas.openxmlformats.org/officeDocument/2006/math" xmlns:v="urn:schemas-microsoft-com:vml" xmlns:wp14="http://schemas.microsoft.com/office/word/2010/wordprocessingDrawing" xmlns:wp="http://schemas.openxmlformats.org/drawingml/2006/wordprocessingDrawing" xmlns:w10="urn:schemas-microsoft-com:office:word" xmlns:w="http://schemas.openxmlformats.org/wordprocessingml/2006/main" xmlns:w14="http://schemas.microsoft.com/office/word/2010/wordml" xmlns:w15="http://schemas.microsoft.com/office/word/2012/wordml" xmlns:w16cex="http://schemas.microsoft.com/office/word/2018/wordml/cex" xmlns:w16cid="http://schemas.microsoft.com/office/word/2016/wordml/cid" xmlns:w16="http://schemas.microsoft.com/office/word/2018/wordml" xmlns:w16sdtdh="http://schemas.microsoft.com/office/word/2020/wordml/sdtdatahash" xmlns:w16se="http://schemas.microsoft.com/office/word/2015/wordml/symex" xmlns:wpg="http://schemas.microsoft.com/office/word/2010/wordprocessingGroup" xmlns:wpi="http://schemas.microsoft.com/office/word/2010/wordprocessingInk" xmlns:wne="http://schemas.microsoft.com/office/word/2006/wordml" xmlns:wps="http://schemas.microsoft.com/office/word/2010/wordprocessingShape" mc:Ignorable="w14 w15 w16se w16cid w16 w16cex w16sdtdh wp14">
+<w:footnotes xmlns:wpc="http://schemas.microsoft.com/office/word/2010/wordprocessingCanvas" xmlns:cx="http://schemas.microsoft.com/office/drawing/2014/chartex" xmlns:cx1="http://schemas.microsoft.com/office/drawing/2015/9/8/chartex" xmlns:cx2="http://schemas.microsoft.com/office/drawing/2015/10/21/chartex" xmlns:cx3="http://schemas.microsoft.com/office/drawing/2016/5/9/chartex" xmlns:cx4="http://schemas.microsoft.com/office/drawing/2016/5/10/chartex" xmlns:cx5="http://schemas.microsoft.com/office/drawing/2016/5/11/chartex" xmlns:cx6="http://schemas.microsoft.com/office/drawing/2016/5/12/chartex" xmlns:cx7="http://schemas.microsoft.com/office/drawing/2016/5/13/chartex" xmlns:cx8="http://schemas.microsoft.com/office/drawing/2016/5/14/chartex" xmlns:mc="http://schemas.openxmlformats.org/markup-compatibility/2006" xmlns:aink="http://schemas.microsoft.com/office/drawing/2016/ink" xmlns:am3d="http://schemas.microsoft.com/office/drawing/2017/model3d" xmlns:o="urn:schemas-microsoft-com:office:office" xmlns:r="http://schemas.openxmlformats.org/officeDocument/2006/relationships" xmlns:m="http://schemas.openxmlformats.org/officeDocument/2006/math" xmlns:v="urn:schemas-microsoft-com:vml" xmlns:wp14="http://schemas.microsoft.com/office/word/2010/wordprocessingDrawing" xmlns:wp="http://schemas.openxmlformats.org/drawingml/2006/wordprocessingDrawing" xmlns:w10="urn:schemas-microsoft-com:office:word" xmlns:w="http://schemas.openxmlformats.org/wordprocessingml/2006/main" xmlns:w14="http://schemas.microsoft.com/office/word/2010/wordml" xmlns:w15="http://schemas.microsoft.com/office/word/2012/wordml" xmlns:w16cex="http://schemas.microsoft.com/office/word/2018/wordml/cex" xmlns:w16cid="http://schemas.microsoft.com/office/word/2016/wordml/cid" xmlns:w16="http://schemas.microsoft.com/office/word/2018/wordml" xmlns:w16se="http://schemas.microsoft.com/office/word/2015/wordml/symex" xmlns:wpg="http://schemas.microsoft.com/office/word/2010/wordprocessingGroup" xmlns:wpi="http://schemas.microsoft.com/office/word/2010/wordprocessingInk" xmlns:wne="http://schemas.microsoft.com/office/word/2006/wordml" xmlns:wps="http://schemas.microsoft.com/office/word/2010/wordprocessingShape" mc:Ignorable="w14 w15 w16se w16cid w16 w16cex wp14">
   <w:footnote w:type="separator" w:id="-1">
     <w:p>
       <w:r>
@@ -12783,7 +13992,7 @@
 </file>
 
 <file path=word/header1.xml><?xml version="1.0" encoding="utf-8"?>
-<w:hdr xmlns:wpc="http://schemas.microsoft.com/office/word/2010/wordprocessingCanvas" xmlns:cx="http://schemas.microsoft.com/office/drawing/2014/chartex" xmlns:cx1="http://schemas.microsoft.com/office/drawing/2015/9/8/chartex" xmlns:cx2="http://schemas.microsoft.com/office/drawing/2015/10/21/chartex" xmlns:cx3="http://schemas.microsoft.com/office/drawing/2016/5/9/chartex" xmlns:cx4="http://schemas.microsoft.com/office/drawing/2016/5/10/chartex" xmlns:cx5="http://schemas.microsoft.com/office/drawing/2016/5/11/chartex" xmlns:cx6="http://schemas.microsoft.com/office/drawing/2016/5/12/chartex" xmlns:cx7="http://schemas.microsoft.com/office/drawing/2016/5/13/chartex" xmlns:cx8="http://schemas.microsoft.com/office/drawing/2016/5/14/chartex" xmlns:mc="http://schemas.openxmlformats.org/markup-compatibility/2006" xmlns:aink="http://schemas.microsoft.com/office/drawing/2016/ink" xmlns:am3d="http://schemas.microsoft.com/office/drawing/2017/model3d" xmlns:o="urn:schemas-microsoft-com:office:office" xmlns:oel="http://schemas.microsoft.com/office/2019/extlst" xmlns:r="http://schemas.openxmlformats.org/officeDocument/2006/relationships" xmlns:m="http://schemas.openxmlformats.org/officeDocument/2006/math" xmlns:v="urn:schemas-microsoft-com:vml" xmlns:wp14="http://schemas.microsoft.com/office/word/2010/wordprocessingDrawing" xmlns:wp="http://schemas.openxmlformats.org/drawingml/2006/wordprocessingDrawing" xmlns:w10="urn:schemas-microsoft-com:office:word" xmlns:w="http://schemas.openxmlformats.org/wordprocessingml/2006/main" xmlns:w14="http://schemas.microsoft.com/office/word/2010/wordml" xmlns:w15="http://schemas.microsoft.com/office/word/2012/wordml" xmlns:w16cex="http://schemas.microsoft.com/office/word/2018/wordml/cex" xmlns:w16cid="http://schemas.microsoft.com/office/word/2016/wordml/cid" xmlns:w16="http://schemas.microsoft.com/office/word/2018/wordml" xmlns:w16sdtdh="http://schemas.microsoft.com/office/word/2020/wordml/sdtdatahash" xmlns:w16se="http://schemas.microsoft.com/office/word/2015/wordml/symex" xmlns:wpg="http://schemas.microsoft.com/office/word/2010/wordprocessingGroup" xmlns:wpi="http://schemas.microsoft.com/office/word/2010/wordprocessingInk" xmlns:wne="http://schemas.microsoft.com/office/word/2006/wordml" xmlns:wps="http://schemas.microsoft.com/office/word/2010/wordprocessingShape" mc:Ignorable="w14 w15 w16se w16cid w16 w16cex w16sdtdh wp14">
+<w:hdr xmlns:wpc="http://schemas.microsoft.com/office/word/2010/wordprocessingCanvas" xmlns:cx="http://schemas.microsoft.com/office/drawing/2014/chartex" xmlns:cx1="http://schemas.microsoft.com/office/drawing/2015/9/8/chartex" xmlns:cx2="http://schemas.microsoft.com/office/drawing/2015/10/21/chartex" xmlns:cx3="http://schemas.microsoft.com/office/drawing/2016/5/9/chartex" xmlns:cx4="http://schemas.microsoft.com/office/drawing/2016/5/10/chartex" xmlns:cx5="http://schemas.microsoft.com/office/drawing/2016/5/11/chartex" xmlns:cx6="http://schemas.microsoft.com/office/drawing/2016/5/12/chartex" xmlns:cx7="http://schemas.microsoft.com/office/drawing/2016/5/13/chartex" xmlns:cx8="http://schemas.microsoft.com/office/drawing/2016/5/14/chartex" xmlns:mc="http://schemas.openxmlformats.org/markup-compatibility/2006" xmlns:aink="http://schemas.microsoft.com/office/drawing/2016/ink" xmlns:am3d="http://schemas.microsoft.com/office/drawing/2017/model3d" xmlns:o="urn:schemas-microsoft-com:office:office" xmlns:r="http://schemas.openxmlformats.org/officeDocument/2006/relationships" xmlns:m="http://schemas.openxmlformats.org/officeDocument/2006/math" xmlns:v="urn:schemas-microsoft-com:vml" xmlns:wp14="http://schemas.microsoft.com/office/word/2010/wordprocessingDrawing" xmlns:wp="http://schemas.openxmlformats.org/drawingml/2006/wordprocessingDrawing" xmlns:w10="urn:schemas-microsoft-com:office:word" xmlns:w="http://schemas.openxmlformats.org/wordprocessingml/2006/main" xmlns:w14="http://schemas.microsoft.com/office/word/2010/wordml" xmlns:w15="http://schemas.microsoft.com/office/word/2012/wordml" xmlns:w16cex="http://schemas.microsoft.com/office/word/2018/wordml/cex" xmlns:w16cid="http://schemas.microsoft.com/office/word/2016/wordml/cid" xmlns:w16="http://schemas.microsoft.com/office/word/2018/wordml" xmlns:w16se="http://schemas.microsoft.com/office/word/2015/wordml/symex" xmlns:wpg="http://schemas.microsoft.com/office/word/2010/wordprocessingGroup" xmlns:wpi="http://schemas.microsoft.com/office/word/2010/wordprocessingInk" xmlns:wne="http://schemas.microsoft.com/office/word/2006/wordml" xmlns:wps="http://schemas.microsoft.com/office/word/2010/wordprocessingShape" mc:Ignorable="w14 w15 w16se w16cid w16 w16cex wp14">
   <w:sdt>
     <w:sdtPr>
       <w:id w:val="-183432868"/>
@@ -12858,7 +14067,7 @@
 </file>
 
 <file path=word/numbering.xml><?xml version="1.0" encoding="utf-8"?>
-<w:numbering xmlns:wpc="http://schemas.microsoft.com/office/word/2010/wordprocessingCanvas" xmlns:cx="http://schemas.microsoft.com/office/drawing/2014/chartex" xmlns:cx1="http://schemas.microsoft.com/office/drawing/2015/9/8/chartex" xmlns:cx2="http://schemas.microsoft.com/office/drawing/2015/10/21/chartex" xmlns:cx3="http://schemas.microsoft.com/office/drawing/2016/5/9/chartex" xmlns:cx4="http://schemas.microsoft.com/office/drawing/2016/5/10/chartex" xmlns:cx5="http://schemas.microsoft.com/office/drawing/2016/5/11/chartex" xmlns:cx6="http://schemas.microsoft.com/office/drawing/2016/5/12/chartex" xmlns:cx7="http://schemas.microsoft.com/office/drawing/2016/5/13/chartex" xmlns:cx8="http://schemas.microsoft.com/office/drawing/2016/5/14/chartex" xmlns:mc="http://schemas.openxmlformats.org/markup-compatibility/2006" xmlns:aink="http://schemas.microsoft.com/office/drawing/2016/ink" xmlns:am3d="http://schemas.microsoft.com/office/drawing/2017/model3d" xmlns:o="urn:schemas-microsoft-com:office:office" xmlns:oel="http://schemas.microsoft.com/office/2019/extlst" xmlns:r="http://schemas.openxmlformats.org/officeDocument/2006/relationships" xmlns:m="http://schemas.openxmlformats.org/officeDocument/2006/math" xmlns:v="urn:schemas-microsoft-com:vml" xmlns:wp14="http://schemas.microsoft.com/office/word/2010/wordprocessingDrawing" xmlns:wp="http://schemas.openxmlformats.org/drawingml/2006/wordprocessingDrawing" xmlns:w10="urn:schemas-microsoft-com:office:word" xmlns:w="http://schemas.openxmlformats.org/wordprocessingml/2006/main" xmlns:w14="http://schemas.microsoft.com/office/word/2010/wordml" xmlns:w15="http://schemas.microsoft.com/office/word/2012/wordml" xmlns:w16cex="http://schemas.microsoft.com/office/word/2018/wordml/cex" xmlns:w16cid="http://schemas.microsoft.com/office/word/2016/wordml/cid" xmlns:w16="http://schemas.microsoft.com/office/word/2018/wordml" xmlns:w16sdtdh="http://schemas.microsoft.com/office/word/2020/wordml/sdtdatahash" xmlns:w16se="http://schemas.microsoft.com/office/word/2015/wordml/symex" xmlns:wpg="http://schemas.microsoft.com/office/word/2010/wordprocessingGroup" xmlns:wpi="http://schemas.microsoft.com/office/word/2010/wordprocessingInk" xmlns:wne="http://schemas.microsoft.com/office/word/2006/wordml" xmlns:wps="http://schemas.microsoft.com/office/word/2010/wordprocessingShape" mc:Ignorable="w14 w15 w16se w16cid w16 w16cex w16sdtdh wp14">
+<w:numbering xmlns:wpc="http://schemas.microsoft.com/office/word/2010/wordprocessingCanvas" xmlns:cx="http://schemas.microsoft.com/office/drawing/2014/chartex" xmlns:cx1="http://schemas.microsoft.com/office/drawing/2015/9/8/chartex" xmlns:cx2="http://schemas.microsoft.com/office/drawing/2015/10/21/chartex" xmlns:cx3="http://schemas.microsoft.com/office/drawing/2016/5/9/chartex" xmlns:cx4="http://schemas.microsoft.com/office/drawing/2016/5/10/chartex" xmlns:cx5="http://schemas.microsoft.com/office/drawing/2016/5/11/chartex" xmlns:cx6="http://schemas.microsoft.com/office/drawing/2016/5/12/chartex" xmlns:cx7="http://schemas.microsoft.com/office/drawing/2016/5/13/chartex" xmlns:cx8="http://schemas.microsoft.com/office/drawing/2016/5/14/chartex" xmlns:mc="http://schemas.openxmlformats.org/markup-compatibility/2006" xmlns:aink="http://schemas.microsoft.com/office/drawing/2016/ink" xmlns:am3d="http://schemas.microsoft.com/office/drawing/2017/model3d" xmlns:o="urn:schemas-microsoft-com:office:office" xmlns:r="http://schemas.openxmlformats.org/officeDocument/2006/relationships" xmlns:m="http://schemas.openxmlformats.org/officeDocument/2006/math" xmlns:v="urn:schemas-microsoft-com:vml" xmlns:wp14="http://schemas.microsoft.com/office/word/2010/wordprocessingDrawing" xmlns:wp="http://schemas.openxmlformats.org/drawingml/2006/wordprocessingDrawing" xmlns:w10="urn:schemas-microsoft-com:office:word" xmlns:w="http://schemas.openxmlformats.org/wordprocessingml/2006/main" xmlns:w14="http://schemas.microsoft.com/office/word/2010/wordml" xmlns:w15="http://schemas.microsoft.com/office/word/2012/wordml" xmlns:w16cex="http://schemas.microsoft.com/office/word/2018/wordml/cex" xmlns:w16cid="http://schemas.microsoft.com/office/word/2016/wordml/cid" xmlns:w16="http://schemas.microsoft.com/office/word/2018/wordml" xmlns:w16se="http://schemas.microsoft.com/office/word/2015/wordml/symex" xmlns:wpg="http://schemas.microsoft.com/office/word/2010/wordprocessingGroup" xmlns:wpi="http://schemas.microsoft.com/office/word/2010/wordprocessingInk" xmlns:wne="http://schemas.microsoft.com/office/word/2006/wordml" xmlns:wps="http://schemas.microsoft.com/office/word/2010/wordprocessingShape" mc:Ignorable="w14 w15 w16se w16cid w16 w16cex wp14">
   <w:abstractNum w:abstractNumId="0" w15:restartNumberingAfterBreak="0">
     <w:nsid w:val="00000001"/>
     <w:multiLevelType w:val="singleLevel"/>
@@ -13590,7 +14799,7 @@
       </w:pPr>
     </w:lvl>
   </w:abstractNum>
-  <w:num w:numId="1" w16cid:durableId="724454656">
+  <w:num w:numId="1">
     <w:abstractNumId w:val="0"/>
     <w:lvlOverride w:ilvl="0">
       <w:lvl w:ilvl="0">
@@ -13602,10 +14811,10 @@
       </w:lvl>
     </w:lvlOverride>
   </w:num>
-  <w:num w:numId="2" w16cid:durableId="175192292">
+  <w:num w:numId="2">
     <w:abstractNumId w:val="10"/>
   </w:num>
-  <w:num w:numId="3" w16cid:durableId="205027179">
+  <w:num w:numId="3">
     <w:abstractNumId w:val="1"/>
     <w:lvlOverride w:ilvl="0">
       <w:startOverride w:val="1"/>
@@ -13618,7 +14827,7 @@
       </w:lvl>
     </w:lvlOverride>
   </w:num>
-  <w:num w:numId="4" w16cid:durableId="1355687119">
+  <w:num w:numId="4">
     <w:abstractNumId w:val="2"/>
     <w:lvlOverride w:ilvl="0">
       <w:startOverride w:val="2"/>
@@ -13631,31 +14840,31 @@
       </w:lvl>
     </w:lvlOverride>
   </w:num>
-  <w:num w:numId="5" w16cid:durableId="295184988">
+  <w:num w:numId="5">
     <w:abstractNumId w:val="3"/>
   </w:num>
-  <w:num w:numId="6" w16cid:durableId="386728998">
+  <w:num w:numId="6">
     <w:abstractNumId w:val="7"/>
   </w:num>
-  <w:num w:numId="7" w16cid:durableId="118694190">
+  <w:num w:numId="7">
     <w:abstractNumId w:val="11"/>
   </w:num>
-  <w:num w:numId="8" w16cid:durableId="2132892793">
+  <w:num w:numId="8">
     <w:abstractNumId w:val="5"/>
   </w:num>
-  <w:num w:numId="9" w16cid:durableId="691761368">
+  <w:num w:numId="9">
     <w:abstractNumId w:val="8"/>
   </w:num>
-  <w:num w:numId="10" w16cid:durableId="1136143507">
+  <w:num w:numId="10">
     <w:abstractNumId w:val="4"/>
   </w:num>
-  <w:num w:numId="11" w16cid:durableId="1497070273">
+  <w:num w:numId="11">
     <w:abstractNumId w:val="9"/>
   </w:num>
-  <w:num w:numId="12" w16cid:durableId="1858155959">
+  <w:num w:numId="12">
     <w:abstractNumId w:val="6"/>
   </w:num>
-  <w:num w:numId="13" w16cid:durableId="852106120">
+  <w:num w:numId="13">
     <w:abstractNumId w:val="12"/>
   </w:num>
   <w:numIdMacAtCleanup w:val="12"/>
@@ -13663,7 +14872,7 @@
 </file>
 
 <file path=word/styles.xml><?xml version="1.0" encoding="utf-8"?>
-<w:styles xmlns:mc="http://schemas.openxmlformats.org/markup-compatibility/2006" xmlns:r="http://schemas.openxmlformats.org/officeDocument/2006/relationships" xmlns:w="http://schemas.openxmlformats.org/wordprocessingml/2006/main" xmlns:w14="http://schemas.microsoft.com/office/word/2010/wordml" xmlns:w15="http://schemas.microsoft.com/office/word/2012/wordml" xmlns:w16cex="http://schemas.microsoft.com/office/word/2018/wordml/cex" xmlns:w16cid="http://schemas.microsoft.com/office/word/2016/wordml/cid" xmlns:w16="http://schemas.microsoft.com/office/word/2018/wordml" xmlns:w16sdtdh="http://schemas.microsoft.com/office/word/2020/wordml/sdtdatahash" xmlns:w16se="http://schemas.microsoft.com/office/word/2015/wordml/symex" mc:Ignorable="w14 w15 w16se w16cid w16 w16cex w16sdtdh">
+<w:styles xmlns:mc="http://schemas.openxmlformats.org/markup-compatibility/2006" xmlns:r="http://schemas.openxmlformats.org/officeDocument/2006/relationships" xmlns:w="http://schemas.openxmlformats.org/wordprocessingml/2006/main" xmlns:w14="http://schemas.microsoft.com/office/word/2010/wordml" xmlns:w15="http://schemas.microsoft.com/office/word/2012/wordml" xmlns:w16cex="http://schemas.microsoft.com/office/word/2018/wordml/cex" xmlns:w16cid="http://schemas.microsoft.com/office/word/2016/wordml/cid" xmlns:w16="http://schemas.microsoft.com/office/word/2018/wordml" xmlns:w16se="http://schemas.microsoft.com/office/word/2015/wordml/symex" mc:Ignorable="w14 w15 w16se w16cid w16 w16cex">
   <w:docDefaults>
     <w:rPrDefault>
       <w:rPr>
@@ -14198,7 +15407,6 @@
   <w:style w:type="character" w:default="1" w:styleId="DefaultParagraphFont">
     <w:name w:val="Default Paragraph Font"/>
     <w:uiPriority w:val="1"/>
-    <w:semiHidden/>
     <w:unhideWhenUsed/>
   </w:style>
   <w:style w:type="table" w:default="1" w:styleId="TableNormal">
@@ -15204,6 +16412,108 @@
       <w:lang w:eastAsia="ja-JP"/>
     </w:rPr>
   </w:style>
+  <w:style w:type="paragraph" w:styleId="HTMLPreformatted">
+    <w:name w:val="HTML Preformatted"/>
+    <w:basedOn w:val="Normal"/>
+    <w:link w:val="HTMLPreformattedChar"/>
+    <w:uiPriority w:val="99"/>
+    <w:semiHidden/>
+    <w:unhideWhenUsed/>
+    <w:rsid w:val="00695B98"/>
+    <w:pPr>
+      <w:widowControl/>
+      <w:tabs>
+        <w:tab w:val="clear" w:pos="-1440"/>
+        <w:tab w:val="clear" w:pos="-720"/>
+        <w:tab w:val="clear" w:pos="0"/>
+        <w:tab w:val="clear" w:pos="361"/>
+        <w:tab w:val="clear" w:pos="433"/>
+        <w:tab w:val="clear" w:pos="722"/>
+        <w:tab w:val="clear" w:pos="866"/>
+        <w:tab w:val="clear" w:pos="1083"/>
+        <w:tab w:val="clear" w:pos="1299"/>
+        <w:tab w:val="clear" w:pos="1444"/>
+        <w:tab w:val="clear" w:pos="1732"/>
+        <w:tab w:val="clear" w:pos="1806"/>
+        <w:tab w:val="clear" w:pos="2167"/>
+        <w:tab w:val="clear" w:pos="2528"/>
+        <w:tab w:val="clear" w:pos="2598"/>
+        <w:tab w:val="clear" w:pos="2889"/>
+        <w:tab w:val="clear" w:pos="3031"/>
+        <w:tab w:val="clear" w:pos="3250"/>
+        <w:tab w:val="clear" w:pos="3464"/>
+        <w:tab w:val="clear" w:pos="3612"/>
+        <w:tab w:val="clear" w:pos="3897"/>
+        <w:tab w:val="clear" w:pos="3973"/>
+        <w:tab w:val="clear" w:pos="4334"/>
+        <w:tab w:val="clear" w:pos="4695"/>
+        <w:tab w:val="clear" w:pos="4763"/>
+        <w:tab w:val="clear" w:pos="5056"/>
+        <w:tab w:val="clear" w:pos="5196"/>
+        <w:tab w:val="clear" w:pos="5418"/>
+        <w:tab w:val="clear" w:pos="5629"/>
+        <w:tab w:val="clear" w:pos="5779"/>
+        <w:tab w:val="clear" w:pos="6062"/>
+        <w:tab w:val="clear" w:pos="6140"/>
+        <w:tab w:val="clear" w:pos="6495"/>
+        <w:tab w:val="clear" w:pos="6928"/>
+        <w:tab w:val="clear" w:pos="7361"/>
+        <w:tab w:val="clear" w:pos="7794"/>
+        <w:tab w:val="clear" w:pos="8227"/>
+        <w:tab w:val="clear" w:pos="8660"/>
+        <w:tab w:val="clear" w:pos="9093"/>
+        <w:tab w:val="left" w:pos="916"/>
+        <w:tab w:val="left" w:pos="1832"/>
+        <w:tab w:val="left" w:pos="2748"/>
+        <w:tab w:val="left" w:pos="3664"/>
+        <w:tab w:val="left" w:pos="4580"/>
+        <w:tab w:val="left" w:pos="5496"/>
+        <w:tab w:val="left" w:pos="6412"/>
+        <w:tab w:val="left" w:pos="7328"/>
+        <w:tab w:val="left" w:pos="8244"/>
+        <w:tab w:val="left" w:pos="9160"/>
+        <w:tab w:val="left" w:pos="10076"/>
+        <w:tab w:val="left" w:pos="10992"/>
+        <w:tab w:val="left" w:pos="11908"/>
+        <w:tab w:val="left" w:pos="12824"/>
+        <w:tab w:val="left" w:pos="13740"/>
+        <w:tab w:val="left" w:pos="14656"/>
+      </w:tabs>
+    </w:pPr>
+    <w:rPr>
+      <w:rFonts w:ascii="Courier New" w:eastAsia="Times New Roman" w:hAnsi="Courier New" w:cs="Courier New"/>
+      <w:snapToGrid/>
+      <w:sz w:val="20"/>
+    </w:rPr>
+  </w:style>
+  <w:style w:type="character" w:customStyle="1" w:styleId="HTMLPreformattedChar">
+    <w:name w:val="HTML Preformatted Char"/>
+    <w:basedOn w:val="DefaultParagraphFont"/>
+    <w:link w:val="HTMLPreformatted"/>
+    <w:uiPriority w:val="99"/>
+    <w:semiHidden/>
+    <w:rsid w:val="00695B98"/>
+    <w:rPr>
+      <w:rFonts w:ascii="Courier New" w:eastAsia="Times New Roman" w:hAnsi="Courier New" w:cs="Courier New"/>
+      <w:sz w:val="20"/>
+      <w:szCs w:val="20"/>
+    </w:rPr>
+  </w:style>
+  <w:style w:type="character" w:customStyle="1" w:styleId="gnd-iwgdo3b">
+    <w:name w:val="gnd-iwgdo3b"/>
+    <w:basedOn w:val="DefaultParagraphFont"/>
+    <w:rsid w:val="00695B98"/>
+  </w:style>
+  <w:style w:type="character" w:customStyle="1" w:styleId="gnd-iwgdn2b">
+    <w:name w:val="gnd-iwgdn2b"/>
+    <w:basedOn w:val="DefaultParagraphFont"/>
+    <w:rsid w:val="00695B98"/>
+  </w:style>
+  <w:style w:type="character" w:customStyle="1" w:styleId="gnd-iwgdh3b">
+    <w:name w:val="gnd-iwgdh3b"/>
+    <w:basedOn w:val="DefaultParagraphFont"/>
+    <w:rsid w:val="00695B98"/>
+  </w:style>
 </w:styles>
 </file>
 
@@ -15497,7 +16807,7 @@
 </file>
 
 <file path=customXml/itemProps1.xml><?xml version="1.0" encoding="utf-8"?>
-<ds:datastoreItem xmlns:ds="http://schemas.openxmlformats.org/officeDocument/2006/customXml" ds:itemID="{E3597916-426B-4C8A-8A8C-94F881E3D334}">
+<ds:datastoreItem xmlns:ds="http://schemas.openxmlformats.org/officeDocument/2006/customXml" ds:itemID="{0E3B29E3-E3D4-43AE-8502-7340DF28DBD0}">
   <ds:schemaRefs>
     <ds:schemaRef ds:uri="http://schemas.openxmlformats.org/officeDocument/2006/bibliography"/>
   </ds:schemaRefs>

</xml_diff>

<commit_message>
bolding important things in lab 5 and upload pdf
</commit_message>
<xml_diff>
--- a/Labs/Lab05/PM592_Lab5.docx
+++ b/Labs/Lab05/PM592_Lab5.docx
@@ -11424,8 +11424,6 @@
           </wp:inline>
         </w:drawing>
       </w:r>
-      <w:bookmarkStart w:id="0" w:name="_GoBack"/>
-      <w:bookmarkEnd w:id="0"/>
     </w:p>
     <w:p>
       <w:pPr>
@@ -11615,6 +11613,8 @@
         <w:spacing w:after="100"/>
         <w:rPr>
           <w:rFonts w:asciiTheme="minorHAnsi" w:hAnsiTheme="minorHAnsi" w:cstheme="minorHAnsi"/>
+          <w:b/>
+          <w:bCs/>
         </w:rPr>
       </w:pPr>
       <w:r>
@@ -11627,6 +11627,8 @@
       <w:r>
         <w:rPr>
           <w:rFonts w:asciiTheme="minorHAnsi" w:hAnsiTheme="minorHAnsi" w:cstheme="minorHAnsi"/>
+          <w:b/>
+          <w:bCs/>
         </w:rPr>
         <w:t>ols_plot_cooksd_</w:t>
       </w:r>
@@ -11634,6 +11636,8 @@
       <w:r>
         <w:rPr>
           <w:rFonts w:asciiTheme="minorHAnsi" w:hAnsiTheme="minorHAnsi" w:cstheme="minorHAnsi"/>
+          <w:b/>
+          <w:bCs/>
         </w:rPr>
         <w:t>bar</w:t>
       </w:r>
@@ -11641,6 +11645,8 @@
       <w:r>
         <w:rPr>
           <w:rFonts w:asciiTheme="minorHAnsi" w:hAnsiTheme="minorHAnsi" w:cstheme="minorHAnsi"/>
+          <w:b/>
+          <w:bCs/>
         </w:rPr>
         <w:t>(</w:t>
       </w:r>
@@ -11648,8 +11654,40 @@
       <w:r>
         <w:rPr>
           <w:rFonts w:asciiTheme="minorHAnsi" w:hAnsiTheme="minorHAnsi" w:cstheme="minorHAnsi"/>
-        </w:rPr>
-        <w:t>) function to determine if any observations influence the fitted values.</w:t>
+          <w:b/>
+          <w:bCs/>
+        </w:rPr>
+        <w:t>)</w:t>
+      </w:r>
+      <w:r>
+        <w:rPr>
+          <w:rFonts w:asciiTheme="minorHAnsi" w:hAnsiTheme="minorHAnsi" w:cstheme="minorHAnsi"/>
+        </w:rPr>
+        <w:t xml:space="preserve"> function </w:t>
+      </w:r>
+      <w:r>
+        <w:rPr>
+          <w:rFonts w:asciiTheme="minorHAnsi" w:hAnsiTheme="minorHAnsi" w:cstheme="minorHAnsi"/>
+        </w:rPr>
+        <w:t>to</w:t>
+      </w:r>
+      <w:r>
+        <w:rPr>
+          <w:rFonts w:asciiTheme="minorHAnsi" w:hAnsiTheme="minorHAnsi" w:cstheme="minorHAnsi"/>
+          <w:b/>
+          <w:bCs/>
+          <w:i/>
+          <w:iCs/>
+        </w:rPr>
+        <w:t xml:space="preserve"> </w:t>
+      </w:r>
+      <w:r>
+        <w:rPr>
+          <w:rFonts w:asciiTheme="minorHAnsi" w:hAnsiTheme="minorHAnsi" w:cstheme="minorHAnsi"/>
+          <w:b/>
+          <w:bCs/>
+        </w:rPr>
+        <w:t>determine if any observations influence the fitted values.</w:t>
       </w:r>
     </w:p>
     <w:p>
@@ -11767,6 +11805,8 @@
       <w:r>
         <w:rPr>
           <w:rFonts w:asciiTheme="minorHAnsi" w:hAnsiTheme="minorHAnsi" w:cstheme="minorHAnsi"/>
+          <w:b/>
+          <w:bCs/>
         </w:rPr>
         <w:t>ols_plot_</w:t>
       </w:r>
@@ -11774,6 +11814,8 @@
       <w:r>
         <w:rPr>
           <w:rFonts w:asciiTheme="minorHAnsi" w:hAnsiTheme="minorHAnsi" w:cstheme="minorHAnsi"/>
+          <w:b/>
+          <w:bCs/>
         </w:rPr>
         <w:t>dfbetas</w:t>
       </w:r>
@@ -11781,6 +11823,8 @@
       <w:r>
         <w:rPr>
           <w:rFonts w:asciiTheme="minorHAnsi" w:hAnsiTheme="minorHAnsi" w:cstheme="minorHAnsi"/>
+          <w:b/>
+          <w:bCs/>
         </w:rPr>
         <w:t>(</w:t>
       </w:r>
@@ -11788,8 +11832,16 @@
       <w:r>
         <w:rPr>
           <w:rFonts w:asciiTheme="minorHAnsi" w:hAnsiTheme="minorHAnsi" w:cstheme="minorHAnsi"/>
-        </w:rPr>
-        <w:t>) function with the option “</w:t>
+          <w:b/>
+          <w:bCs/>
+        </w:rPr>
+        <w:t>)</w:t>
+      </w:r>
+      <w:r>
+        <w:rPr>
+          <w:rFonts w:asciiTheme="minorHAnsi" w:hAnsiTheme="minorHAnsi" w:cstheme="minorHAnsi"/>
+        </w:rPr>
+        <w:t xml:space="preserve"> function with the option “</w:t>
       </w:r>
       <w:proofErr w:type="spellStart"/>
       <w:r>
@@ -11803,14 +11855,28 @@
         <w:rPr>
           <w:rFonts w:asciiTheme="minorHAnsi" w:hAnsiTheme="minorHAnsi" w:cstheme="minorHAnsi"/>
         </w:rPr>
-        <w:t xml:space="preserve"> = F” to observe which observations influence the value of the intercept and each slope parameter. Which observation is </w:t>
+        <w:t xml:space="preserve"> = F” to </w:t>
+      </w:r>
+      <w:r>
+        <w:rPr>
+          <w:rFonts w:asciiTheme="minorHAnsi" w:hAnsiTheme="minorHAnsi" w:cstheme="minorHAnsi"/>
+          <w:b/>
+          <w:bCs/>
+        </w:rPr>
+        <w:t>observe which observations influence the value of the intercept and each slope parameter</w:t>
+      </w:r>
+      <w:r>
+        <w:rPr>
+          <w:rFonts w:asciiTheme="minorHAnsi" w:hAnsiTheme="minorHAnsi" w:cstheme="minorHAnsi"/>
+        </w:rPr>
+        <w:t xml:space="preserve">. Which observation </w:t>
       </w:r>
       <w:r>
         <w:rPr>
           <w:rFonts w:asciiTheme="minorHAnsi" w:hAnsiTheme="minorHAnsi" w:cstheme="minorHAnsi"/>
         </w:rPr>
         <w:lastRenderedPageBreak/>
-        <w:t>influencing the value of the intercept the most?</w:t>
+        <w:t>is influencing the value of the intercept the most?</w:t>
       </w:r>
     </w:p>
     <w:p>
@@ -11910,6 +11976,8 @@
       <w:r>
         <w:rPr>
           <w:rFonts w:asciiTheme="minorHAnsi" w:hAnsiTheme="minorHAnsi" w:cstheme="minorHAnsi"/>
+          <w:b/>
+          <w:bCs/>
         </w:rPr>
         <w:t>ols_plot_</w:t>
       </w:r>
@@ -11917,6 +11985,8 @@
       <w:r>
         <w:rPr>
           <w:rFonts w:asciiTheme="minorHAnsi" w:hAnsiTheme="minorHAnsi" w:cstheme="minorHAnsi"/>
+          <w:b/>
+          <w:bCs/>
         </w:rPr>
         <w:t>dffits</w:t>
       </w:r>
@@ -11924,6 +11994,8 @@
       <w:r>
         <w:rPr>
           <w:rFonts w:asciiTheme="minorHAnsi" w:hAnsiTheme="minorHAnsi" w:cstheme="minorHAnsi"/>
+          <w:b/>
+          <w:bCs/>
         </w:rPr>
         <w:t>(</w:t>
       </w:r>
@@ -11931,8 +12003,30 @@
       <w:r>
         <w:rPr>
           <w:rFonts w:asciiTheme="minorHAnsi" w:hAnsiTheme="minorHAnsi" w:cstheme="minorHAnsi"/>
-        </w:rPr>
-        <w:t>) function to determine if any observations influence the fit.</w:t>
+          <w:b/>
+          <w:bCs/>
+        </w:rPr>
+        <w:t>)</w:t>
+      </w:r>
+      <w:r>
+        <w:rPr>
+          <w:rFonts w:asciiTheme="minorHAnsi" w:hAnsiTheme="minorHAnsi" w:cstheme="minorHAnsi"/>
+        </w:rPr>
+        <w:t xml:space="preserve"> function to determine if </w:t>
+      </w:r>
+      <w:r>
+        <w:rPr>
+          <w:rFonts w:asciiTheme="minorHAnsi" w:hAnsiTheme="minorHAnsi" w:cstheme="minorHAnsi"/>
+          <w:b/>
+          <w:bCs/>
+        </w:rPr>
+        <w:t>any observations influence the fit</w:t>
+      </w:r>
+      <w:r>
+        <w:rPr>
+          <w:rFonts w:asciiTheme="minorHAnsi" w:hAnsiTheme="minorHAnsi" w:cstheme="minorHAnsi"/>
+        </w:rPr>
+        <w:t>.</w:t>
       </w:r>
     </w:p>
     <w:p>
@@ -12082,6 +12176,8 @@
         </w:rPr>
         <w:t>) function, are there any data points that are classified as having high leverage and a high studentized residual?</w:t>
       </w:r>
+      <w:bookmarkStart w:id="0" w:name="_GoBack"/>
+      <w:bookmarkEnd w:id="0"/>
     </w:p>
     <w:p>
       <w:pPr>
@@ -12099,6 +12195,7 @@
       <w:r>
         <w:rPr>
           <w:rFonts w:asciiTheme="minorHAnsi" w:hAnsiTheme="minorHAnsi" w:cstheme="minorHAnsi"/>
+          <w:noProof/>
         </w:rPr>
         <w:lastRenderedPageBreak/>
         <w:drawing>
@@ -13945,7 +14042,7 @@
             </wp:anchor>
           </w:drawing>
         </mc:Choice>
-        <mc:Fallback xmlns:w16sdtdh="http://schemas.microsoft.com/office/word/2020/wordml/sdtdatahash" xmlns:oel="http://schemas.microsoft.com/office/2019/extlst">
+        <mc:Fallback xmlns:oel="http://schemas.microsoft.com/office/2019/extlst" xmlns:w16sdtdh="http://schemas.microsoft.com/office/word/2020/wordml/sdtdatahash">
           <w:pict>
             <v:shapetype w14:anchorId="4A16EE14" id="_x0000_t32" coordsize="21600,21600" o:spt="32" o:oned="t" path="m,l21600,21600e" filled="f">
               <v:path arrowok="t" fillok="f" o:connecttype="none"/>
@@ -15407,6 +15504,7 @@
   <w:style w:type="character" w:default="1" w:styleId="DefaultParagraphFont">
     <w:name w:val="Default Paragraph Font"/>
     <w:uiPriority w:val="1"/>
+    <w:semiHidden/>
     <w:unhideWhenUsed/>
   </w:style>
   <w:style w:type="table" w:default="1" w:styleId="TableNormal">
@@ -16807,7 +16905,7 @@
 </file>
 
 <file path=customXml/itemProps1.xml><?xml version="1.0" encoding="utf-8"?>
-<ds:datastoreItem xmlns:ds="http://schemas.openxmlformats.org/officeDocument/2006/customXml" ds:itemID="{0E3B29E3-E3D4-43AE-8502-7340DF28DBD0}">
+<ds:datastoreItem xmlns:ds="http://schemas.openxmlformats.org/officeDocument/2006/customXml" ds:itemID="{1963950E-0AC5-459C-AC56-9CB16EFFB7D4}">
   <ds:schemaRefs>
     <ds:schemaRef ds:uri="http://schemas.openxmlformats.org/officeDocument/2006/bibliography"/>
   </ds:schemaRefs>

</xml_diff>